<commit_message>
Minor code clean up & instructions for Chapter 6's Assignments
</commit_message>
<xml_diff>
--- a/Chapter6_StudentMaint/CSC365_ScriptLang_Chapter6_StudentMaint.docx
+++ b/Chapter6_StudentMaint/CSC365_ScriptLang_Chapter6_StudentMaint.docx
@@ -6,8 +6,6 @@
       <w:pPr>
         <w:pStyle w:val="Heading1"/>
       </w:pPr>
-      <w:bookmarkStart w:id="0" w:name="_GoBack"/>
-      <w:bookmarkEnd w:id="0"/>
       <w:r>
         <w:t xml:space="preserve">Python Chapter </w:t>
       </w:r>
@@ -220,13 +218,805 @@
         <w:spacing w:line="240" w:lineRule="auto"/>
       </w:pPr>
       <w:r>
+        <w:t>Use a main menu scripts, plus data validation and student maint modules</w:t>
+      </w:r>
+    </w:p>
+    <w:p>
+      <w:pPr>
+        <w:pStyle w:val="ListParagraph"/>
+        <w:numPr>
+          <w:ilvl w:val="0"/>
+          <w:numId w:val="2"/>
+        </w:numPr>
+        <w:spacing w:before="100" w:beforeAutospacing="1" w:after="100" w:afterAutospacing="1" w:line="240" w:lineRule="auto"/>
+        <w:rPr>
+          <w:rFonts w:eastAsia="Times New Roman" w:cstheme="minorHAnsi"/>
+          <w:sz w:val="24"/>
+          <w:szCs w:val="24"/>
+        </w:rPr>
+      </w:pPr>
+      <w:r>
         <w:t xml:space="preserve">Add docstring to all </w:t>
       </w:r>
       <w:r>
         <w:t>function</w:t>
       </w:r>
       <w:r>
-        <w:t>s.</w:t>
+        <w:t>s PLUS inline documentation too</w:t>
+      </w:r>
+    </w:p>
+    <w:p>
+      <w:pPr>
+        <w:pStyle w:val="ListParagraph"/>
+        <w:numPr>
+          <w:ilvl w:val="0"/>
+          <w:numId w:val="2"/>
+        </w:numPr>
+        <w:spacing w:before="100" w:beforeAutospacing="1" w:after="100" w:afterAutospacing="1" w:line="240" w:lineRule="auto"/>
+      </w:pPr>
+      <w:r>
+        <w:rPr>
+          <w:rFonts w:eastAsia="Times New Roman" w:cstheme="minorHAnsi"/>
+        </w:rPr>
+        <w:t>Make sure your code is easy to read and have no P</w:t>
+      </w:r>
+      <w:r>
+        <w:rPr>
+          <w:rFonts w:eastAsia="Times New Roman" w:cstheme="minorHAnsi"/>
+        </w:rPr>
+        <w:t>yCharm warnings</w:t>
+      </w:r>
+      <w:r>
+        <w:rPr>
+          <w:rFonts w:eastAsia="Times New Roman" w:cstheme="minorHAnsi"/>
+        </w:rPr>
+        <w:br/>
+        <w:t>This means adding blank lines to your code between specific statement groupings</w:t>
+      </w:r>
+    </w:p>
+    <w:p>
+      <w:pPr>
+        <w:pStyle w:val="ListParagraph"/>
+        <w:numPr>
+          <w:ilvl w:val="0"/>
+          <w:numId w:val="2"/>
+        </w:numPr>
+        <w:spacing w:before="100" w:beforeAutospacing="1" w:after="100" w:afterAutospacing="1" w:line="240" w:lineRule="auto"/>
+      </w:pPr>
+      <w:r>
+        <w:t>UI is VERY important, so use blank lines, dash lines, and indentation for a more readable interface</w:t>
+      </w:r>
+    </w:p>
+    <w:p>
+      <w:pPr>
+        <w:pStyle w:val="ListParagraph"/>
+        <w:numPr>
+          <w:ilvl w:val="0"/>
+          <w:numId w:val="2"/>
+        </w:numPr>
+        <w:spacing w:before="100" w:beforeAutospacing="1" w:after="100" w:afterAutospacing="1" w:line="240" w:lineRule="auto"/>
+      </w:pPr>
+      <w:r>
+        <w:t xml:space="preserve">Use GitHub with regularly switch driver/navigator commits &amp; pushes </w:t>
+      </w:r>
+      <w:bookmarkStart w:id="0" w:name="_GoBack"/>
+      <w:bookmarkEnd w:id="0"/>
+    </w:p>
+    <w:p>
+      <w:pPr>
+        <w:spacing w:line="240" w:lineRule="auto"/>
+      </w:pPr>
+      <w:r>
+        <w:rPr>
+          <w:rFonts w:eastAsia="Times New Roman" w:cstheme="minorHAnsi"/>
+          <w:sz w:val="24"/>
+          <w:szCs w:val="24"/>
+        </w:rPr>
+        <w:t xml:space="preserve">Assignment Tips: </w:t>
+      </w:r>
+    </w:p>
+    <w:p>
+      <w:pPr>
+        <w:pStyle w:val="ListParagraph"/>
+        <w:numPr>
+          <w:ilvl w:val="0"/>
+          <w:numId w:val="5"/>
+        </w:numPr>
+        <w:spacing w:before="100" w:beforeAutospacing="1" w:after="100" w:afterAutospacing="1" w:line="240" w:lineRule="auto"/>
+        <w:rPr>
+          <w:rFonts w:eastAsia="Times New Roman" w:cstheme="minorHAnsi"/>
+          <w:sz w:val="24"/>
+          <w:szCs w:val="24"/>
+        </w:rPr>
+      </w:pPr>
+      <w:r>
+        <w:rPr>
+          <w:rFonts w:eastAsia="Times New Roman" w:cstheme="minorHAnsi"/>
+          <w:sz w:val="24"/>
+          <w:szCs w:val="24"/>
+        </w:rPr>
+        <w:t>At the end of the while loop before displaying the menu again</w:t>
+      </w:r>
+      <w:r>
+        <w:rPr>
+          <w:rFonts w:eastAsia="Times New Roman" w:cstheme="minorHAnsi"/>
+          <w:sz w:val="24"/>
+          <w:szCs w:val="24"/>
+        </w:rPr>
+        <w:t>:</w:t>
+      </w:r>
+      <w:r>
+        <w:rPr>
+          <w:rFonts w:eastAsia="Times New Roman" w:cstheme="minorHAnsi"/>
+          <w:sz w:val="24"/>
+          <w:szCs w:val="24"/>
+        </w:rPr>
+        <w:br/>
+      </w:r>
+      <w:r>
+        <w:rPr>
+          <w:noProof/>
+        </w:rPr>
+        <w:drawing>
+          <wp:inline distT="0" distB="0" distL="0" distR="0" wp14:anchorId="23A677C2" wp14:editId="479C6324">
+            <wp:extent cx="1995055" cy="219456"/>
+            <wp:effectExtent l="190500" t="190500" r="196215" b="200025"/>
+            <wp:docPr id="3" name="Picture 3"/>
+            <wp:cNvGraphicFramePr>
+              <a:graphicFrameLocks xmlns:a="http://schemas.openxmlformats.org/drawingml/2006/main" noChangeAspect="1"/>
+            </wp:cNvGraphicFramePr>
+            <a:graphic xmlns:a="http://schemas.openxmlformats.org/drawingml/2006/main">
+              <a:graphicData uri="http://schemas.openxmlformats.org/drawingml/2006/picture">
+                <pic:pic xmlns:pic="http://schemas.openxmlformats.org/drawingml/2006/picture">
+                  <pic:nvPicPr>
+                    <pic:cNvPr id="1" name=""/>
+                    <pic:cNvPicPr/>
+                  </pic:nvPicPr>
+                  <pic:blipFill>
+                    <a:blip r:embed="rId10"/>
+                    <a:stretch>
+                      <a:fillRect/>
+                    </a:stretch>
+                  </pic:blipFill>
+                  <pic:spPr>
+                    <a:xfrm>
+                      <a:off x="0" y="0"/>
+                      <a:ext cx="2090612" cy="229967"/>
+                    </a:xfrm>
+                    <a:prstGeom prst="rect">
+                      <a:avLst/>
+                    </a:prstGeom>
+                    <a:ln>
+                      <a:noFill/>
+                    </a:ln>
+                    <a:effectLst>
+                      <a:outerShdw blurRad="190500" algn="tl" rotWithShape="0">
+                        <a:srgbClr val="000000">
+                          <a:alpha val="70000"/>
+                        </a:srgbClr>
+                      </a:outerShdw>
+                    </a:effectLst>
+                  </pic:spPr>
+                </pic:pic>
+              </a:graphicData>
+            </a:graphic>
+          </wp:inline>
+        </w:drawing>
+      </w:r>
+    </w:p>
+    <w:p>
+      <w:pPr>
+        <w:numPr>
+          <w:ilvl w:val="0"/>
+          <w:numId w:val="5"/>
+        </w:numPr>
+        <w:spacing w:before="100" w:beforeAutospacing="1" w:after="100" w:afterAutospacing="1" w:line="240" w:lineRule="auto"/>
+        <w:rPr>
+          <w:rFonts w:eastAsia="Times New Roman" w:cstheme="minorHAnsi"/>
+          <w:sz w:val="24"/>
+          <w:szCs w:val="24"/>
+        </w:rPr>
+      </w:pPr>
+      <w:r>
+        <w:rPr>
+          <w:rFonts w:eastAsia="Times New Roman" w:cstheme="minorHAnsi"/>
+          <w:sz w:val="24"/>
+          <w:szCs w:val="24"/>
+        </w:rPr>
+        <w:t>Avoid nested constructs when possible, example</w:t>
+      </w:r>
+      <w:r>
+        <w:rPr>
+          <w:rFonts w:eastAsia="Times New Roman" w:cstheme="minorHAnsi"/>
+          <w:sz w:val="24"/>
+          <w:szCs w:val="24"/>
+        </w:rPr>
+        <w:t>s</w:t>
+      </w:r>
+      <w:r>
+        <w:rPr>
+          <w:rFonts w:eastAsia="Times New Roman" w:cstheme="minorHAnsi"/>
+          <w:sz w:val="24"/>
+          <w:szCs w:val="24"/>
+        </w:rPr>
+        <w:t>:</w:t>
+      </w:r>
+      <w:r>
+        <w:rPr>
+          <w:rFonts w:eastAsia="Times New Roman" w:cstheme="minorHAnsi"/>
+          <w:sz w:val="24"/>
+          <w:szCs w:val="24"/>
+        </w:rPr>
+        <w:br/>
+        <w:t>NOTE: all methods (except add) should first check to see if this 2D list is empty</w:t>
+      </w:r>
+      <w:r>
+        <w:rPr>
+          <w:rFonts w:eastAsia="Times New Roman" w:cstheme="minorHAnsi"/>
+          <w:sz w:val="24"/>
+          <w:szCs w:val="24"/>
+        </w:rPr>
+        <w:br/>
+      </w:r>
+      <w:r>
+        <w:rPr>
+          <w:noProof/>
+        </w:rPr>
+        <w:drawing>
+          <wp:inline distT="0" distB="0" distL="0" distR="0" wp14:anchorId="7A6775A8" wp14:editId="02EE0CDA">
+            <wp:extent cx="2372325" cy="444051"/>
+            <wp:effectExtent l="190500" t="190500" r="180975" b="184785"/>
+            <wp:docPr id="4" name="Picture 4"/>
+            <wp:cNvGraphicFramePr>
+              <a:graphicFrameLocks xmlns:a="http://schemas.openxmlformats.org/drawingml/2006/main" noChangeAspect="1"/>
+            </wp:cNvGraphicFramePr>
+            <a:graphic xmlns:a="http://schemas.openxmlformats.org/drawingml/2006/main">
+              <a:graphicData uri="http://schemas.openxmlformats.org/drawingml/2006/picture">
+                <pic:pic xmlns:pic="http://schemas.openxmlformats.org/drawingml/2006/picture">
+                  <pic:nvPicPr>
+                    <pic:cNvPr id="1" name=""/>
+                    <pic:cNvPicPr/>
+                  </pic:nvPicPr>
+                  <pic:blipFill>
+                    <a:blip r:embed="rId11"/>
+                    <a:stretch>
+                      <a:fillRect/>
+                    </a:stretch>
+                  </pic:blipFill>
+                  <pic:spPr>
+                    <a:xfrm>
+                      <a:off x="0" y="0"/>
+                      <a:ext cx="2426499" cy="454191"/>
+                    </a:xfrm>
+                    <a:prstGeom prst="rect">
+                      <a:avLst/>
+                    </a:prstGeom>
+                    <a:ln>
+                      <a:noFill/>
+                    </a:ln>
+                    <a:effectLst>
+                      <a:outerShdw blurRad="190500" algn="tl" rotWithShape="0">
+                        <a:srgbClr val="000000">
+                          <a:alpha val="70000"/>
+                        </a:srgbClr>
+                      </a:outerShdw>
+                    </a:effectLst>
+                  </pic:spPr>
+                </pic:pic>
+              </a:graphicData>
+            </a:graphic>
+          </wp:inline>
+        </w:drawing>
+      </w:r>
+      <w:r>
+        <w:rPr>
+          <w:noProof/>
+        </w:rPr>
+        <w:drawing>
+          <wp:inline distT="0" distB="0" distL="0" distR="0" wp14:anchorId="4ED1AD5B" wp14:editId="45DCEE93">
+            <wp:extent cx="4962059" cy="454855"/>
+            <wp:effectExtent l="190500" t="190500" r="181610" b="193040"/>
+            <wp:docPr id="5" name="Picture 5"/>
+            <wp:cNvGraphicFramePr>
+              <a:graphicFrameLocks xmlns:a="http://schemas.openxmlformats.org/drawingml/2006/main" noChangeAspect="1"/>
+            </wp:cNvGraphicFramePr>
+            <a:graphic xmlns:a="http://schemas.openxmlformats.org/drawingml/2006/main">
+              <a:graphicData uri="http://schemas.openxmlformats.org/drawingml/2006/picture">
+                <pic:pic xmlns:pic="http://schemas.openxmlformats.org/drawingml/2006/picture">
+                  <pic:nvPicPr>
+                    <pic:cNvPr id="1" name=""/>
+                    <pic:cNvPicPr/>
+                  </pic:nvPicPr>
+                  <pic:blipFill>
+                    <a:blip r:embed="rId12"/>
+                    <a:stretch>
+                      <a:fillRect/>
+                    </a:stretch>
+                  </pic:blipFill>
+                  <pic:spPr>
+                    <a:xfrm>
+                      <a:off x="0" y="0"/>
+                      <a:ext cx="5369874" cy="492238"/>
+                    </a:xfrm>
+                    <a:prstGeom prst="rect">
+                      <a:avLst/>
+                    </a:prstGeom>
+                    <a:ln>
+                      <a:noFill/>
+                    </a:ln>
+                    <a:effectLst>
+                      <a:outerShdw blurRad="190500" algn="tl" rotWithShape="0">
+                        <a:srgbClr val="000000">
+                          <a:alpha val="70000"/>
+                        </a:srgbClr>
+                      </a:outerShdw>
+                    </a:effectLst>
+                  </pic:spPr>
+                </pic:pic>
+              </a:graphicData>
+            </a:graphic>
+          </wp:inline>
+        </w:drawing>
+      </w:r>
+    </w:p>
+    <w:p>
+      <w:pPr>
+        <w:numPr>
+          <w:ilvl w:val="0"/>
+          <w:numId w:val="5"/>
+        </w:numPr>
+        <w:spacing w:before="100" w:beforeAutospacing="1" w:after="100" w:afterAutospacing="1" w:line="240" w:lineRule="auto"/>
+        <w:rPr>
+          <w:rFonts w:eastAsia="Times New Roman" w:cstheme="minorHAnsi"/>
+          <w:sz w:val="24"/>
+          <w:szCs w:val="24"/>
+        </w:rPr>
+      </w:pPr>
+      <w:r>
+        <w:rPr>
+          <w:rFonts w:eastAsia="Times New Roman" w:cstheme="minorHAnsi"/>
+          <w:sz w:val="24"/>
+          <w:szCs w:val="24"/>
+        </w:rPr>
+        <w:t>Do not force the user to re-enter the data if they don’t want to change all the data:</w:t>
+      </w:r>
+      <w:r>
+        <w:rPr>
+          <w:rFonts w:eastAsia="Times New Roman" w:cstheme="minorHAnsi"/>
+          <w:sz w:val="24"/>
+          <w:szCs w:val="24"/>
+        </w:rPr>
+        <w:br/>
+        <w:t>NOTE: use the title method for names</w:t>
+      </w:r>
+      <w:r>
+        <w:rPr>
+          <w:rFonts w:eastAsia="Times New Roman" w:cstheme="minorHAnsi"/>
+          <w:sz w:val="24"/>
+          <w:szCs w:val="24"/>
+        </w:rPr>
+        <w:br/>
+      </w:r>
+      <w:r>
+        <w:rPr>
+          <w:noProof/>
+        </w:rPr>
+        <w:drawing>
+          <wp:inline distT="0" distB="0" distL="0" distR="0" wp14:anchorId="355B7D11" wp14:editId="1AA900FB">
+            <wp:extent cx="5668640" cy="789411"/>
+            <wp:effectExtent l="190500" t="190500" r="199390" b="182245"/>
+            <wp:docPr id="6" name="Picture 6"/>
+            <wp:cNvGraphicFramePr>
+              <a:graphicFrameLocks xmlns:a="http://schemas.openxmlformats.org/drawingml/2006/main" noChangeAspect="1"/>
+            </wp:cNvGraphicFramePr>
+            <a:graphic xmlns:a="http://schemas.openxmlformats.org/drawingml/2006/main">
+              <a:graphicData uri="http://schemas.openxmlformats.org/drawingml/2006/picture">
+                <pic:pic xmlns:pic="http://schemas.openxmlformats.org/drawingml/2006/picture">
+                  <pic:nvPicPr>
+                    <pic:cNvPr id="1" name=""/>
+                    <pic:cNvPicPr/>
+                  </pic:nvPicPr>
+                  <pic:blipFill>
+                    <a:blip r:embed="rId13"/>
+                    <a:stretch>
+                      <a:fillRect/>
+                    </a:stretch>
+                  </pic:blipFill>
+                  <pic:spPr>
+                    <a:xfrm>
+                      <a:off x="0" y="0"/>
+                      <a:ext cx="5774837" cy="804200"/>
+                    </a:xfrm>
+                    <a:prstGeom prst="rect">
+                      <a:avLst/>
+                    </a:prstGeom>
+                    <a:ln>
+                      <a:noFill/>
+                    </a:ln>
+                    <a:effectLst>
+                      <a:outerShdw blurRad="190500" algn="tl" rotWithShape="0">
+                        <a:srgbClr val="000000">
+                          <a:alpha val="70000"/>
+                        </a:srgbClr>
+                      </a:outerShdw>
+                    </a:effectLst>
+                  </pic:spPr>
+                </pic:pic>
+              </a:graphicData>
+            </a:graphic>
+          </wp:inline>
+        </w:drawing>
+      </w:r>
+    </w:p>
+    <w:p>
+      <w:pPr>
+        <w:numPr>
+          <w:ilvl w:val="0"/>
+          <w:numId w:val="5"/>
+        </w:numPr>
+        <w:spacing w:before="100" w:beforeAutospacing="1" w:after="100" w:afterAutospacing="1" w:line="240" w:lineRule="auto"/>
+        <w:rPr>
+          <w:rFonts w:eastAsia="Times New Roman" w:cstheme="minorHAnsi"/>
+          <w:sz w:val="24"/>
+          <w:szCs w:val="24"/>
+        </w:rPr>
+      </w:pPr>
+      <w:r>
+        <w:rPr>
+          <w:rFonts w:eastAsia="Times New Roman" w:cstheme="minorHAnsi"/>
+          <w:sz w:val="24"/>
+          <w:szCs w:val="24"/>
+        </w:rPr>
+        <w:lastRenderedPageBreak/>
+        <w:t>User f-strings whenever possible</w:t>
+      </w:r>
+      <w:r>
+        <w:rPr>
+          <w:rFonts w:eastAsia="Times New Roman" w:cstheme="minorHAnsi"/>
+          <w:sz w:val="24"/>
+          <w:szCs w:val="24"/>
+        </w:rPr>
+        <w:br/>
+      </w:r>
+      <w:r>
+        <w:rPr>
+          <w:noProof/>
+        </w:rPr>
+        <w:drawing>
+          <wp:inline distT="0" distB="0" distL="0" distR="0" wp14:anchorId="08728D85" wp14:editId="43F261E1">
+            <wp:extent cx="3348840" cy="901611"/>
+            <wp:effectExtent l="190500" t="190500" r="194945" b="184785"/>
+            <wp:docPr id="8" name="Picture 8"/>
+            <wp:cNvGraphicFramePr>
+              <a:graphicFrameLocks xmlns:a="http://schemas.openxmlformats.org/drawingml/2006/main" noChangeAspect="1"/>
+            </wp:cNvGraphicFramePr>
+            <a:graphic xmlns:a="http://schemas.openxmlformats.org/drawingml/2006/main">
+              <a:graphicData uri="http://schemas.openxmlformats.org/drawingml/2006/picture">
+                <pic:pic xmlns:pic="http://schemas.openxmlformats.org/drawingml/2006/picture">
+                  <pic:nvPicPr>
+                    <pic:cNvPr id="1" name=""/>
+                    <pic:cNvPicPr/>
+                  </pic:nvPicPr>
+                  <pic:blipFill>
+                    <a:blip r:embed="rId14"/>
+                    <a:stretch>
+                      <a:fillRect/>
+                    </a:stretch>
+                  </pic:blipFill>
+                  <pic:spPr>
+                    <a:xfrm>
+                      <a:off x="0" y="0"/>
+                      <a:ext cx="3420669" cy="920950"/>
+                    </a:xfrm>
+                    <a:prstGeom prst="rect">
+                      <a:avLst/>
+                    </a:prstGeom>
+                    <a:ln>
+                      <a:noFill/>
+                    </a:ln>
+                    <a:effectLst>
+                      <a:outerShdw blurRad="190500" algn="tl" rotWithShape="0">
+                        <a:srgbClr val="000000">
+                          <a:alpha val="70000"/>
+                        </a:srgbClr>
+                      </a:outerShdw>
+                    </a:effectLst>
+                  </pic:spPr>
+                </pic:pic>
+              </a:graphicData>
+            </a:graphic>
+          </wp:inline>
+        </w:drawing>
+      </w:r>
+    </w:p>
+    <w:p>
+      <w:pPr>
+        <w:numPr>
+          <w:ilvl w:val="0"/>
+          <w:numId w:val="5"/>
+        </w:numPr>
+        <w:spacing w:before="100" w:beforeAutospacing="1" w:after="100" w:afterAutospacing="1" w:line="240" w:lineRule="auto"/>
+        <w:rPr>
+          <w:rFonts w:eastAsia="Times New Roman" w:cstheme="minorHAnsi"/>
+          <w:sz w:val="24"/>
+          <w:szCs w:val="24"/>
+        </w:rPr>
+      </w:pPr>
+      <w:r>
+        <w:rPr>
+          <w:rFonts w:eastAsia="Times New Roman" w:cstheme="minorHAnsi"/>
+          <w:sz w:val="24"/>
+          <w:szCs w:val="24"/>
+        </w:rPr>
+        <w:t>If the user didn’t change any data, then display a more appropriate message:</w:t>
+      </w:r>
+      <w:r>
+        <w:rPr>
+          <w:rFonts w:eastAsia="Times New Roman" w:cstheme="minorHAnsi"/>
+          <w:sz w:val="24"/>
+          <w:szCs w:val="24"/>
+        </w:rPr>
+        <w:br/>
+      </w:r>
+      <w:r>
+        <w:rPr>
+          <w:noProof/>
+        </w:rPr>
+        <w:drawing>
+          <wp:inline distT="0" distB="0" distL="0" distR="0" wp14:anchorId="522E2123" wp14:editId="46B7BC23">
+            <wp:extent cx="3318697" cy="341631"/>
+            <wp:effectExtent l="190500" t="190500" r="186690" b="191770"/>
+            <wp:docPr id="1" name="Picture 1"/>
+            <wp:cNvGraphicFramePr>
+              <a:graphicFrameLocks xmlns:a="http://schemas.openxmlformats.org/drawingml/2006/main" noChangeAspect="1"/>
+            </wp:cNvGraphicFramePr>
+            <a:graphic xmlns:a="http://schemas.openxmlformats.org/drawingml/2006/main">
+              <a:graphicData uri="http://schemas.openxmlformats.org/drawingml/2006/picture">
+                <pic:pic xmlns:pic="http://schemas.openxmlformats.org/drawingml/2006/picture">
+                  <pic:nvPicPr>
+                    <pic:cNvPr id="1" name=""/>
+                    <pic:cNvPicPr/>
+                  </pic:nvPicPr>
+                  <pic:blipFill>
+                    <a:blip r:embed="rId15"/>
+                    <a:stretch>
+                      <a:fillRect/>
+                    </a:stretch>
+                  </pic:blipFill>
+                  <pic:spPr>
+                    <a:xfrm>
+                      <a:off x="0" y="0"/>
+                      <a:ext cx="3528543" cy="363233"/>
+                    </a:xfrm>
+                    <a:prstGeom prst="rect">
+                      <a:avLst/>
+                    </a:prstGeom>
+                    <a:ln>
+                      <a:noFill/>
+                    </a:ln>
+                    <a:effectLst>
+                      <a:outerShdw blurRad="190500" algn="tl" rotWithShape="0">
+                        <a:srgbClr val="000000">
+                          <a:alpha val="70000"/>
+                        </a:srgbClr>
+                      </a:outerShdw>
+                    </a:effectLst>
+                  </pic:spPr>
+                </pic:pic>
+              </a:graphicData>
+            </a:graphic>
+          </wp:inline>
+        </w:drawing>
+      </w:r>
+    </w:p>
+    <w:p>
+      <w:pPr>
+        <w:numPr>
+          <w:ilvl w:val="0"/>
+          <w:numId w:val="5"/>
+        </w:numPr>
+        <w:spacing w:before="100" w:beforeAutospacing="1" w:after="100" w:afterAutospacing="1" w:line="240" w:lineRule="auto"/>
+        <w:rPr>
+          <w:rFonts w:eastAsia="Times New Roman" w:cstheme="minorHAnsi"/>
+          <w:sz w:val="24"/>
+          <w:szCs w:val="24"/>
+        </w:rPr>
+      </w:pPr>
+      <w:r>
+        <w:rPr>
+          <w:rFonts w:eastAsia="Times New Roman" w:cstheme="minorHAnsi"/>
+          <w:sz w:val="24"/>
+          <w:szCs w:val="24"/>
+        </w:rPr>
+        <w:t>User to confirm all changes:</w:t>
+      </w:r>
+      <w:r>
+        <w:rPr>
+          <w:rFonts w:eastAsia="Times New Roman" w:cstheme="minorHAnsi"/>
+          <w:sz w:val="24"/>
+          <w:szCs w:val="24"/>
+        </w:rPr>
+        <w:br/>
+      </w:r>
+      <w:r>
+        <w:rPr>
+          <w:noProof/>
+        </w:rPr>
+        <w:drawing>
+          <wp:inline distT="0" distB="0" distL="0" distR="0" wp14:anchorId="71E369E6" wp14:editId="71AEC52A">
+            <wp:extent cx="4623155" cy="355298"/>
+            <wp:effectExtent l="190500" t="190500" r="177800" b="197485"/>
+            <wp:docPr id="7" name="Picture 7"/>
+            <wp:cNvGraphicFramePr>
+              <a:graphicFrameLocks xmlns:a="http://schemas.openxmlformats.org/drawingml/2006/main" noChangeAspect="1"/>
+            </wp:cNvGraphicFramePr>
+            <a:graphic xmlns:a="http://schemas.openxmlformats.org/drawingml/2006/main">
+              <a:graphicData uri="http://schemas.openxmlformats.org/drawingml/2006/picture">
+                <pic:pic xmlns:pic="http://schemas.openxmlformats.org/drawingml/2006/picture">
+                  <pic:nvPicPr>
+                    <pic:cNvPr id="1" name=""/>
+                    <pic:cNvPicPr/>
+                  </pic:nvPicPr>
+                  <pic:blipFill>
+                    <a:blip r:embed="rId16"/>
+                    <a:stretch>
+                      <a:fillRect/>
+                    </a:stretch>
+                  </pic:blipFill>
+                  <pic:spPr>
+                    <a:xfrm>
+                      <a:off x="0" y="0"/>
+                      <a:ext cx="4827727" cy="371020"/>
+                    </a:xfrm>
+                    <a:prstGeom prst="rect">
+                      <a:avLst/>
+                    </a:prstGeom>
+                    <a:ln>
+                      <a:noFill/>
+                    </a:ln>
+                    <a:effectLst>
+                      <a:outerShdw blurRad="190500" algn="tl" rotWithShape="0">
+                        <a:srgbClr val="000000">
+                          <a:alpha val="70000"/>
+                        </a:srgbClr>
+                      </a:outerShdw>
+                    </a:effectLst>
+                  </pic:spPr>
+                </pic:pic>
+              </a:graphicData>
+            </a:graphic>
+          </wp:inline>
+        </w:drawing>
+      </w:r>
+    </w:p>
+    <w:p>
+      <w:pPr>
+        <w:numPr>
+          <w:ilvl w:val="0"/>
+          <w:numId w:val="5"/>
+        </w:numPr>
+        <w:spacing w:before="100" w:beforeAutospacing="1" w:after="100" w:afterAutospacing="1" w:line="240" w:lineRule="auto"/>
+        <w:rPr>
+          <w:rFonts w:eastAsia="Times New Roman" w:cstheme="minorHAnsi"/>
+          <w:sz w:val="24"/>
+          <w:szCs w:val="24"/>
+        </w:rPr>
+      </w:pPr>
+      <w:r>
+        <w:rPr>
+          <w:rFonts w:eastAsia="Times New Roman" w:cstheme="minorHAnsi"/>
+          <w:sz w:val="24"/>
+          <w:szCs w:val="24"/>
+        </w:rPr>
+        <w:t>All data input should have some validation.  Example:</w:t>
+      </w:r>
+      <w:r>
+        <w:rPr>
+          <w:rFonts w:eastAsia="Times New Roman" w:cstheme="minorHAnsi"/>
+          <w:sz w:val="24"/>
+          <w:szCs w:val="24"/>
+        </w:rPr>
+        <w:br/>
+      </w:r>
+      <w:r>
+        <w:rPr>
+          <w:noProof/>
+        </w:rPr>
+        <w:drawing>
+          <wp:inline distT="0" distB="0" distL="0" distR="0" wp14:anchorId="44395F83" wp14:editId="210CF861">
+            <wp:extent cx="3575335" cy="2149364"/>
+            <wp:effectExtent l="190500" t="190500" r="196850" b="194310"/>
+            <wp:docPr id="11" name="Picture 11"/>
+            <wp:cNvGraphicFramePr>
+              <a:graphicFrameLocks xmlns:a="http://schemas.openxmlformats.org/drawingml/2006/main" noChangeAspect="1"/>
+            </wp:cNvGraphicFramePr>
+            <a:graphic xmlns:a="http://schemas.openxmlformats.org/drawingml/2006/main">
+              <a:graphicData uri="http://schemas.openxmlformats.org/drawingml/2006/picture">
+                <pic:pic xmlns:pic="http://schemas.openxmlformats.org/drawingml/2006/picture">
+                  <pic:nvPicPr>
+                    <pic:cNvPr id="1" name=""/>
+                    <pic:cNvPicPr/>
+                  </pic:nvPicPr>
+                  <pic:blipFill>
+                    <a:blip r:embed="rId17"/>
+                    <a:stretch>
+                      <a:fillRect/>
+                    </a:stretch>
+                  </pic:blipFill>
+                  <pic:spPr>
+                    <a:xfrm>
+                      <a:off x="0" y="0"/>
+                      <a:ext cx="3597562" cy="2162726"/>
+                    </a:xfrm>
+                    <a:prstGeom prst="rect">
+                      <a:avLst/>
+                    </a:prstGeom>
+                    <a:ln>
+                      <a:noFill/>
+                    </a:ln>
+                    <a:effectLst>
+                      <a:outerShdw blurRad="190500" algn="tl" rotWithShape="0">
+                        <a:srgbClr val="000000">
+                          <a:alpha val="70000"/>
+                        </a:srgbClr>
+                      </a:outerShdw>
+                    </a:effectLst>
+                  </pic:spPr>
+                </pic:pic>
+              </a:graphicData>
+            </a:graphic>
+          </wp:inline>
+        </w:drawing>
+      </w:r>
+      <w:r>
+        <w:rPr>
+          <w:noProof/>
+        </w:rPr>
+        <w:drawing>
+          <wp:inline distT="0" distB="0" distL="0" distR="0" wp14:anchorId="75DA3206" wp14:editId="47072464">
+            <wp:extent cx="2858299" cy="1246351"/>
+            <wp:effectExtent l="190500" t="190500" r="189865" b="182880"/>
+            <wp:docPr id="10" name="Picture 10"/>
+            <wp:cNvGraphicFramePr>
+              <a:graphicFrameLocks xmlns:a="http://schemas.openxmlformats.org/drawingml/2006/main" noChangeAspect="1"/>
+            </wp:cNvGraphicFramePr>
+            <a:graphic xmlns:a="http://schemas.openxmlformats.org/drawingml/2006/main">
+              <a:graphicData uri="http://schemas.openxmlformats.org/drawingml/2006/picture">
+                <pic:pic xmlns:pic="http://schemas.openxmlformats.org/drawingml/2006/picture">
+                  <pic:nvPicPr>
+                    <pic:cNvPr id="1" name=""/>
+                    <pic:cNvPicPr/>
+                  </pic:nvPicPr>
+                  <pic:blipFill>
+                    <a:blip r:embed="rId18"/>
+                    <a:stretch>
+                      <a:fillRect/>
+                    </a:stretch>
+                  </pic:blipFill>
+                  <pic:spPr>
+                    <a:xfrm>
+                      <a:off x="0" y="0"/>
+                      <a:ext cx="2893251" cy="1261592"/>
+                    </a:xfrm>
+                    <a:prstGeom prst="rect">
+                      <a:avLst/>
+                    </a:prstGeom>
+                    <a:ln>
+                      <a:noFill/>
+                    </a:ln>
+                    <a:effectLst>
+                      <a:outerShdw blurRad="190500" algn="tl" rotWithShape="0">
+                        <a:srgbClr val="000000">
+                          <a:alpha val="70000"/>
+                        </a:srgbClr>
+                      </a:outerShdw>
+                    </a:effectLst>
+                  </pic:spPr>
+                </pic:pic>
+              </a:graphicData>
+            </a:graphic>
+          </wp:inline>
+        </w:drawing>
       </w:r>
     </w:p>
     <w:p>
@@ -1288,7 +2078,6 @@
           <w:sz w:val="16"/>
           <w:szCs w:val="16"/>
         </w:rPr>
-        <w:lastRenderedPageBreak/>
         <w:t xml:space="preserve">Do you want to update Student ID #1 Mary Jean Smith (y/n): </w:t>
       </w:r>
       <w:r>
@@ -2185,6 +2974,7 @@
           <w:sz w:val="16"/>
           <w:szCs w:val="16"/>
         </w:rPr>
+        <w:lastRenderedPageBreak/>
         <w:t>Student ID #3 Debbie Dolittle was added.</w:t>
       </w:r>
     </w:p>
@@ -3019,7 +3809,6 @@
           <w:sz w:val="16"/>
           <w:szCs w:val="16"/>
         </w:rPr>
-        <w:lastRenderedPageBreak/>
         <w:t>======================</w:t>
       </w:r>
     </w:p>
@@ -3926,6 +4715,7 @@
           <w:sz w:val="16"/>
           <w:szCs w:val="16"/>
         </w:rPr>
+        <w:lastRenderedPageBreak/>
         <w:t>2 - Add a student</w:t>
       </w:r>
     </w:p>
@@ -6065,46 +6855,1020 @@
           <w:sz w:val="16"/>
           <w:szCs w:val="16"/>
         </w:rPr>
+        <w:t xml:space="preserve">            if student_id in student:</w:t>
+      </w:r>
+    </w:p>
+    <w:p>
+      <w:pPr>
+        <w:spacing w:line="240" w:lineRule="auto"/>
+        <w:contextualSpacing/>
+        <w:rPr>
+          <w:rFonts w:ascii="Courier New" w:hAnsi="Courier New" w:cs="Courier New"/>
+          <w:sz w:val="16"/>
+          <w:szCs w:val="16"/>
+        </w:rPr>
+      </w:pPr>
+      <w:r>
+        <w:rPr>
+          <w:rFonts w:ascii="Courier New" w:hAnsi="Courier New" w:cs="Courier New"/>
+          <w:sz w:val="16"/>
+          <w:szCs w:val="16"/>
+        </w:rPr>
+        <w:t xml:space="preserve">                return students.index(student)</w:t>
+      </w:r>
+    </w:p>
+    <w:p>
+      <w:pPr>
+        <w:spacing w:line="240" w:lineRule="auto"/>
+        <w:contextualSpacing/>
+        <w:rPr>
+          <w:rFonts w:ascii="Courier New" w:hAnsi="Courier New" w:cs="Courier New"/>
+          <w:sz w:val="16"/>
+          <w:szCs w:val="16"/>
+        </w:rPr>
+      </w:pPr>
+      <w:r>
+        <w:rPr>
+          <w:rFonts w:ascii="Courier New" w:hAnsi="Courier New" w:cs="Courier New"/>
+          <w:sz w:val="16"/>
+          <w:szCs w:val="16"/>
+        </w:rPr>
+        <w:t xml:space="preserve">        return -1</w:t>
+      </w:r>
+    </w:p>
+    <w:p>
+      <w:pPr>
+        <w:spacing w:line="240" w:lineRule="auto"/>
+        <w:contextualSpacing/>
+        <w:rPr>
+          <w:rFonts w:ascii="Courier New" w:hAnsi="Courier New" w:cs="Courier New"/>
+          <w:sz w:val="16"/>
+          <w:szCs w:val="16"/>
+        </w:rPr>
+      </w:pPr>
+      <w:r>
+        <w:rPr>
+          <w:rFonts w:ascii="Courier New" w:hAnsi="Courier New" w:cs="Courier New"/>
+          <w:sz w:val="16"/>
+          <w:szCs w:val="16"/>
+        </w:rPr>
+        <w:t xml:space="preserve">        </w:t>
+      </w:r>
+    </w:p>
+    <w:p>
+      <w:pPr>
+        <w:spacing w:line="240" w:lineRule="auto"/>
+        <w:contextualSpacing/>
+        <w:rPr>
+          <w:rFonts w:ascii="Courier New" w:hAnsi="Courier New" w:cs="Courier New"/>
+          <w:sz w:val="16"/>
+          <w:szCs w:val="16"/>
+        </w:rPr>
+      </w:pPr>
+      <w:r>
+        <w:rPr>
+          <w:rFonts w:ascii="Courier New" w:hAnsi="Courier New" w:cs="Courier New"/>
+          <w:sz w:val="16"/>
+          <w:szCs w:val="16"/>
+        </w:rPr>
+        <w:t xml:space="preserve">        :param students: student data (id, first_name, last_name)</w:t>
+      </w:r>
+    </w:p>
+    <w:p>
+      <w:pPr>
+        <w:spacing w:line="240" w:lineRule="auto"/>
+        <w:contextualSpacing/>
+        <w:rPr>
+          <w:rFonts w:ascii="Courier New" w:hAnsi="Courier New" w:cs="Courier New"/>
+          <w:sz w:val="16"/>
+          <w:szCs w:val="16"/>
+        </w:rPr>
+      </w:pPr>
+      <w:r>
+        <w:rPr>
+          <w:rFonts w:ascii="Courier New" w:hAnsi="Courier New" w:cs="Courier New"/>
+          <w:sz w:val="16"/>
+          <w:szCs w:val="16"/>
+        </w:rPr>
+        <w:t xml:space="preserve">        :type students: 2d list</w:t>
+      </w:r>
+    </w:p>
+    <w:p>
+      <w:pPr>
+        <w:spacing w:line="240" w:lineRule="auto"/>
+        <w:contextualSpacing/>
+        <w:rPr>
+          <w:rFonts w:ascii="Courier New" w:hAnsi="Courier New" w:cs="Courier New"/>
+          <w:sz w:val="16"/>
+          <w:szCs w:val="16"/>
+        </w:rPr>
+      </w:pPr>
+      <w:r>
+        <w:rPr>
+          <w:rFonts w:ascii="Courier New" w:hAnsi="Courier New" w:cs="Courier New"/>
+          <w:sz w:val="16"/>
+          <w:szCs w:val="16"/>
+        </w:rPr>
+        <w:t xml:space="preserve">        :param student_id: student id that they user wants to find</w:t>
+      </w:r>
+    </w:p>
+    <w:p>
+      <w:pPr>
+        <w:spacing w:line="240" w:lineRule="auto"/>
+        <w:contextualSpacing/>
+        <w:rPr>
+          <w:rFonts w:ascii="Courier New" w:hAnsi="Courier New" w:cs="Courier New"/>
+          <w:sz w:val="16"/>
+          <w:szCs w:val="16"/>
+        </w:rPr>
+      </w:pPr>
+      <w:r>
+        <w:rPr>
+          <w:rFonts w:ascii="Courier New" w:hAnsi="Courier New" w:cs="Courier New"/>
+          <w:sz w:val="16"/>
+          <w:szCs w:val="16"/>
+        </w:rPr>
+        <w:t xml:space="preserve">        :type student_id: int</w:t>
+      </w:r>
+    </w:p>
+    <w:p>
+      <w:pPr>
+        <w:spacing w:line="240" w:lineRule="auto"/>
+        <w:contextualSpacing/>
+        <w:rPr>
+          <w:rFonts w:ascii="Courier New" w:hAnsi="Courier New" w:cs="Courier New"/>
+          <w:sz w:val="16"/>
+          <w:szCs w:val="16"/>
+        </w:rPr>
+      </w:pPr>
+      <w:r>
+        <w:rPr>
+          <w:rFonts w:ascii="Courier New" w:hAnsi="Courier New" w:cs="Courier New"/>
+          <w:sz w:val="16"/>
+          <w:szCs w:val="16"/>
+        </w:rPr>
+        <w:t xml:space="preserve">        </w:t>
+      </w:r>
+    </w:p>
+    <w:p>
+      <w:pPr>
+        <w:spacing w:line="240" w:lineRule="auto"/>
+        <w:contextualSpacing/>
+        <w:rPr>
+          <w:rFonts w:ascii="Courier New" w:hAnsi="Courier New" w:cs="Courier New"/>
+          <w:sz w:val="16"/>
+          <w:szCs w:val="16"/>
+        </w:rPr>
+      </w:pPr>
+      <w:r>
+        <w:rPr>
+          <w:rFonts w:ascii="Courier New" w:hAnsi="Courier New" w:cs="Courier New"/>
+          <w:sz w:val="16"/>
+          <w:szCs w:val="16"/>
+        </w:rPr>
+        <w:t xml:space="preserve">        :return the index of the student in the 2D list or -1 if not found</w:t>
+      </w:r>
+    </w:p>
+    <w:p>
+      <w:pPr>
+        <w:spacing w:line="240" w:lineRule="auto"/>
+        <w:contextualSpacing/>
+        <w:rPr>
+          <w:rFonts w:ascii="Courier New" w:hAnsi="Courier New" w:cs="Courier New"/>
+          <w:sz w:val="16"/>
+          <w:szCs w:val="16"/>
+        </w:rPr>
+      </w:pPr>
+      <w:r>
+        <w:rPr>
+          <w:rFonts w:ascii="Courier New" w:hAnsi="Courier New" w:cs="Courier New"/>
+          <w:sz w:val="16"/>
+          <w:szCs w:val="16"/>
+        </w:rPr>
+        <w:t xml:space="preserve">        :rtype int</w:t>
+      </w:r>
+    </w:p>
+    <w:p>
+      <w:pPr>
+        <w:spacing w:line="240" w:lineRule="auto"/>
+        <w:contextualSpacing/>
+        <w:rPr>
+          <w:rFonts w:ascii="Courier New" w:hAnsi="Courier New" w:cs="Courier New"/>
+          <w:sz w:val="16"/>
+          <w:szCs w:val="16"/>
+        </w:rPr>
+      </w:pPr>
+      <w:r>
+        <w:rPr>
+          <w:rFonts w:ascii="Courier New" w:hAnsi="Courier New" w:cs="Courier New"/>
+          <w:sz w:val="16"/>
+          <w:szCs w:val="16"/>
+        </w:rPr>
+        <w:t xml:space="preserve">    </w:t>
+      </w:r>
+    </w:p>
+    <w:p>
+      <w:pPr>
+        <w:spacing w:line="240" w:lineRule="auto"/>
+        <w:contextualSpacing/>
+        <w:rPr>
+          <w:rFonts w:ascii="Courier New" w:hAnsi="Courier New" w:cs="Courier New"/>
+          <w:sz w:val="16"/>
+          <w:szCs w:val="16"/>
+        </w:rPr>
+      </w:pPr>
+      <w:r>
+        <w:rPr>
+          <w:rFonts w:ascii="Courier New" w:hAnsi="Courier New" w:cs="Courier New"/>
+          <w:sz w:val="16"/>
+          <w:szCs w:val="16"/>
+        </w:rPr>
+        <w:t xml:space="preserve">    list_students(students)</w:t>
+      </w:r>
+    </w:p>
+    <w:p>
+      <w:pPr>
+        <w:spacing w:line="240" w:lineRule="auto"/>
+        <w:contextualSpacing/>
+        <w:rPr>
+          <w:rFonts w:ascii="Courier New" w:hAnsi="Courier New" w:cs="Courier New"/>
+          <w:sz w:val="16"/>
+          <w:szCs w:val="16"/>
+        </w:rPr>
+      </w:pPr>
+      <w:r>
+        <w:rPr>
+          <w:rFonts w:ascii="Courier New" w:hAnsi="Courier New" w:cs="Courier New"/>
+          <w:sz w:val="16"/>
+          <w:szCs w:val="16"/>
+        </w:rPr>
+        <w:t xml:space="preserve">        Display the all student information stored in a 2D list (id, first name, last name)</w:t>
+      </w:r>
+    </w:p>
+    <w:p>
+      <w:pPr>
+        <w:spacing w:line="240" w:lineRule="auto"/>
+        <w:contextualSpacing/>
+        <w:rPr>
+          <w:rFonts w:ascii="Courier New" w:hAnsi="Courier New" w:cs="Courier New"/>
+          <w:sz w:val="16"/>
+          <w:szCs w:val="16"/>
+        </w:rPr>
+      </w:pPr>
+      <w:r>
+        <w:rPr>
+          <w:rFonts w:ascii="Courier New" w:hAnsi="Courier New" w:cs="Courier New"/>
+          <w:sz w:val="16"/>
+          <w:szCs w:val="16"/>
+        </w:rPr>
+        <w:t xml:space="preserve">        It will notify the student if there is no data found.</w:t>
+      </w:r>
+    </w:p>
+    <w:p>
+      <w:pPr>
+        <w:spacing w:line="240" w:lineRule="auto"/>
+        <w:contextualSpacing/>
+        <w:rPr>
+          <w:rFonts w:ascii="Courier New" w:hAnsi="Courier New" w:cs="Courier New"/>
+          <w:sz w:val="16"/>
+          <w:szCs w:val="16"/>
+        </w:rPr>
+      </w:pPr>
+      <w:r>
+        <w:rPr>
+          <w:rFonts w:ascii="Courier New" w:hAnsi="Courier New" w:cs="Courier New"/>
+          <w:sz w:val="16"/>
+          <w:szCs w:val="16"/>
+        </w:rPr>
+        <w:t xml:space="preserve">        </w:t>
+      </w:r>
+    </w:p>
+    <w:p>
+      <w:pPr>
+        <w:spacing w:line="240" w:lineRule="auto"/>
+        <w:contextualSpacing/>
+        <w:rPr>
+          <w:rFonts w:ascii="Courier New" w:hAnsi="Courier New" w:cs="Courier New"/>
+          <w:sz w:val="16"/>
+          <w:szCs w:val="16"/>
+        </w:rPr>
+      </w:pPr>
+      <w:r>
+        <w:rPr>
+          <w:rFonts w:ascii="Courier New" w:hAnsi="Courier New" w:cs="Courier New"/>
+          <w:sz w:val="16"/>
+          <w:szCs w:val="16"/>
+        </w:rPr>
+        <w:t xml:space="preserve">        :param students: student data (id, first_name, last_name)</w:t>
+      </w:r>
+    </w:p>
+    <w:p>
+      <w:pPr>
+        <w:spacing w:line="240" w:lineRule="auto"/>
+        <w:contextualSpacing/>
+        <w:rPr>
+          <w:rFonts w:ascii="Courier New" w:hAnsi="Courier New" w:cs="Courier New"/>
+          <w:sz w:val="16"/>
+          <w:szCs w:val="16"/>
+        </w:rPr>
+      </w:pPr>
+      <w:r>
+        <w:rPr>
+          <w:rFonts w:ascii="Courier New" w:hAnsi="Courier New" w:cs="Courier New"/>
+          <w:sz w:val="16"/>
+          <w:szCs w:val="16"/>
+        </w:rPr>
+        <w:t xml:space="preserve">        :type students: 2d list</w:t>
+      </w:r>
+    </w:p>
+    <w:p>
+      <w:pPr>
+        <w:spacing w:line="240" w:lineRule="auto"/>
+        <w:contextualSpacing/>
+        <w:rPr>
+          <w:rFonts w:ascii="Courier New" w:hAnsi="Courier New" w:cs="Courier New"/>
+          <w:sz w:val="16"/>
+          <w:szCs w:val="16"/>
+        </w:rPr>
+      </w:pPr>
+      <w:r>
+        <w:rPr>
+          <w:rFonts w:ascii="Courier New" w:hAnsi="Courier New" w:cs="Courier New"/>
+          <w:sz w:val="16"/>
+          <w:szCs w:val="16"/>
+        </w:rPr>
+        <w:t xml:space="preserve">        </w:t>
+      </w:r>
+    </w:p>
+    <w:p>
+      <w:pPr>
+        <w:spacing w:line="240" w:lineRule="auto"/>
+        <w:contextualSpacing/>
+        <w:rPr>
+          <w:rFonts w:ascii="Courier New" w:hAnsi="Courier New" w:cs="Courier New"/>
+          <w:sz w:val="16"/>
+          <w:szCs w:val="16"/>
+        </w:rPr>
+      </w:pPr>
+      <w:r>
+        <w:rPr>
+          <w:rFonts w:ascii="Courier New" w:hAnsi="Courier New" w:cs="Courier New"/>
+          <w:sz w:val="16"/>
+          <w:szCs w:val="16"/>
+        </w:rPr>
+        <w:t xml:space="preserve">        :return no value</w:t>
+      </w:r>
+    </w:p>
+    <w:p>
+      <w:pPr>
+        <w:spacing w:line="240" w:lineRule="auto"/>
+        <w:contextualSpacing/>
+        <w:rPr>
+          <w:rFonts w:ascii="Courier New" w:hAnsi="Courier New" w:cs="Courier New"/>
+          <w:sz w:val="16"/>
+          <w:szCs w:val="16"/>
+        </w:rPr>
+      </w:pPr>
+      <w:r>
+        <w:rPr>
+          <w:rFonts w:ascii="Courier New" w:hAnsi="Courier New" w:cs="Courier New"/>
+          <w:sz w:val="16"/>
+          <w:szCs w:val="16"/>
+        </w:rPr>
+        <w:t xml:space="preserve">        :rtype none</w:t>
+      </w:r>
+    </w:p>
+    <w:p>
+      <w:pPr>
+        <w:spacing w:line="240" w:lineRule="auto"/>
+        <w:contextualSpacing/>
+        <w:rPr>
+          <w:rFonts w:ascii="Courier New" w:hAnsi="Courier New" w:cs="Courier New"/>
+          <w:sz w:val="16"/>
+          <w:szCs w:val="16"/>
+        </w:rPr>
+      </w:pPr>
+      <w:r>
+        <w:rPr>
+          <w:rFonts w:ascii="Courier New" w:hAnsi="Courier New" w:cs="Courier New"/>
+          <w:sz w:val="16"/>
+          <w:szCs w:val="16"/>
+        </w:rPr>
+        <w:t xml:space="preserve">    </w:t>
+      </w:r>
+    </w:p>
+    <w:p>
+      <w:pPr>
+        <w:spacing w:line="240" w:lineRule="auto"/>
+        <w:contextualSpacing/>
+        <w:rPr>
+          <w:rFonts w:ascii="Courier New" w:hAnsi="Courier New" w:cs="Courier New"/>
+          <w:sz w:val="16"/>
+          <w:szCs w:val="16"/>
+        </w:rPr>
+      </w:pPr>
+      <w:r>
+        <w:rPr>
+          <w:rFonts w:ascii="Courier New" w:hAnsi="Courier New" w:cs="Courier New"/>
+          <w:sz w:val="16"/>
+          <w:szCs w:val="16"/>
+        </w:rPr>
+        <w:t xml:space="preserve">    update_student(students)</w:t>
+      </w:r>
+    </w:p>
+    <w:p>
+      <w:pPr>
+        <w:spacing w:line="240" w:lineRule="auto"/>
+        <w:contextualSpacing/>
+        <w:rPr>
+          <w:rFonts w:ascii="Courier New" w:hAnsi="Courier New" w:cs="Courier New"/>
+          <w:sz w:val="16"/>
+          <w:szCs w:val="16"/>
+        </w:rPr>
+      </w:pPr>
+      <w:r>
+        <w:rPr>
+          <w:rFonts w:ascii="Courier New" w:hAnsi="Courier New" w:cs="Courier New"/>
+          <w:sz w:val="16"/>
+          <w:szCs w:val="16"/>
+        </w:rPr>
+        <w:t xml:space="preserve">        It will first check to see if there is any student data, and notify the user if no data is found.</w:t>
+      </w:r>
+    </w:p>
+    <w:p>
+      <w:pPr>
+        <w:spacing w:line="240" w:lineRule="auto"/>
+        <w:contextualSpacing/>
+        <w:rPr>
+          <w:rFonts w:ascii="Courier New" w:hAnsi="Courier New" w:cs="Courier New"/>
+          <w:sz w:val="16"/>
+          <w:szCs w:val="16"/>
+        </w:rPr>
+      </w:pPr>
+      <w:r>
+        <w:rPr>
+          <w:rFonts w:ascii="Courier New" w:hAnsi="Courier New" w:cs="Courier New"/>
+          <w:sz w:val="16"/>
+          <w:szCs w:val="16"/>
+        </w:rPr>
+        <w:t xml:space="preserve">        </w:t>
+      </w:r>
+    </w:p>
+    <w:p>
+      <w:pPr>
+        <w:spacing w:line="240" w:lineRule="auto"/>
+        <w:contextualSpacing/>
+        <w:rPr>
+          <w:rFonts w:ascii="Courier New" w:hAnsi="Courier New" w:cs="Courier New"/>
+          <w:sz w:val="16"/>
+          <w:szCs w:val="16"/>
+        </w:rPr>
+      </w:pPr>
+      <w:r>
+        <w:rPr>
+          <w:rFonts w:ascii="Courier New" w:hAnsi="Courier New" w:cs="Courier New"/>
+          <w:sz w:val="16"/>
+          <w:szCs w:val="16"/>
+        </w:rPr>
+        <w:t xml:space="preserve">        It will then prompt the user for a valid student ID to be updated from the 2D list</w:t>
+      </w:r>
+    </w:p>
+    <w:p>
+      <w:pPr>
+        <w:spacing w:line="240" w:lineRule="auto"/>
+        <w:contextualSpacing/>
+        <w:rPr>
+          <w:rFonts w:ascii="Courier New" w:hAnsi="Courier New" w:cs="Courier New"/>
+          <w:sz w:val="16"/>
+          <w:szCs w:val="16"/>
+        </w:rPr>
+      </w:pPr>
+      <w:r>
+        <w:rPr>
+          <w:rFonts w:ascii="Courier New" w:hAnsi="Courier New" w:cs="Courier New"/>
+          <w:sz w:val="16"/>
+          <w:szCs w:val="16"/>
+        </w:rPr>
+        <w:t xml:space="preserve">        It handles for non numeric data, and student IDs that do not exists via the find_student_index</w:t>
+      </w:r>
+    </w:p>
+    <w:p>
+      <w:pPr>
+        <w:spacing w:line="240" w:lineRule="auto"/>
+        <w:contextualSpacing/>
+        <w:rPr>
+          <w:rFonts w:ascii="Courier New" w:hAnsi="Courier New" w:cs="Courier New"/>
+          <w:sz w:val="16"/>
+          <w:szCs w:val="16"/>
+        </w:rPr>
+      </w:pPr>
+      <w:r>
+        <w:rPr>
+          <w:rFonts w:ascii="Courier New" w:hAnsi="Courier New" w:cs="Courier New"/>
+          <w:sz w:val="16"/>
+          <w:szCs w:val="16"/>
+        </w:rPr>
+        <w:t xml:space="preserve">        </w:t>
+      </w:r>
+    </w:p>
+    <w:p>
+      <w:pPr>
+        <w:spacing w:line="240" w:lineRule="auto"/>
+        <w:contextualSpacing/>
+        <w:rPr>
+          <w:rFonts w:ascii="Courier New" w:hAnsi="Courier New" w:cs="Courier New"/>
+          <w:sz w:val="16"/>
+          <w:szCs w:val="16"/>
+        </w:rPr>
+      </w:pPr>
+      <w:r>
+        <w:rPr>
+          <w:rFonts w:ascii="Courier New" w:hAnsi="Courier New" w:cs="Courier New"/>
+          <w:sz w:val="16"/>
+          <w:szCs w:val="16"/>
+        </w:rPr>
+        <w:t xml:space="preserve">        It will prompt the user to confirm they want to update the selected student, and then let the user know</w:t>
+      </w:r>
+    </w:p>
+    <w:p>
+      <w:pPr>
+        <w:spacing w:line="240" w:lineRule="auto"/>
+        <w:contextualSpacing/>
+        <w:rPr>
+          <w:rFonts w:ascii="Courier New" w:hAnsi="Courier New" w:cs="Courier New"/>
+          <w:sz w:val="16"/>
+          <w:szCs w:val="16"/>
+        </w:rPr>
+      </w:pPr>
+      <w:r>
+        <w:rPr>
+          <w:rFonts w:ascii="Courier New" w:hAnsi="Courier New" w:cs="Courier New"/>
+          <w:sz w:val="16"/>
+          <w:szCs w:val="16"/>
+        </w:rPr>
+        <w:t xml:space="preserve">        if the user was successfully updated.</w:t>
+      </w:r>
+    </w:p>
+    <w:p>
+      <w:pPr>
+        <w:spacing w:line="240" w:lineRule="auto"/>
+        <w:contextualSpacing/>
+        <w:rPr>
+          <w:rFonts w:ascii="Courier New" w:hAnsi="Courier New" w:cs="Courier New"/>
+          <w:sz w:val="16"/>
+          <w:szCs w:val="16"/>
+        </w:rPr>
+      </w:pPr>
+      <w:r>
+        <w:rPr>
+          <w:rFonts w:ascii="Courier New" w:hAnsi="Courier New" w:cs="Courier New"/>
+          <w:sz w:val="16"/>
+          <w:szCs w:val="16"/>
+        </w:rPr>
+        <w:t xml:space="preserve">        </w:t>
+      </w:r>
+    </w:p>
+    <w:p>
+      <w:pPr>
+        <w:spacing w:line="240" w:lineRule="auto"/>
+        <w:contextualSpacing/>
+        <w:rPr>
+          <w:rFonts w:ascii="Courier New" w:hAnsi="Courier New" w:cs="Courier New"/>
+          <w:sz w:val="16"/>
+          <w:szCs w:val="16"/>
+        </w:rPr>
+      </w:pPr>
+      <w:r>
+        <w:rPr>
+          <w:rFonts w:ascii="Courier New" w:hAnsi="Courier New" w:cs="Courier New"/>
+          <w:sz w:val="16"/>
+          <w:szCs w:val="16"/>
+        </w:rPr>
+        <w:t xml:space="preserve">        :param students: student data (id, first_name, last_name)</w:t>
+      </w:r>
+    </w:p>
+    <w:p>
+      <w:pPr>
+        <w:spacing w:line="240" w:lineRule="auto"/>
+        <w:contextualSpacing/>
+        <w:rPr>
+          <w:rFonts w:ascii="Courier New" w:hAnsi="Courier New" w:cs="Courier New"/>
+          <w:sz w:val="16"/>
+          <w:szCs w:val="16"/>
+        </w:rPr>
+      </w:pPr>
+      <w:r>
+        <w:rPr>
+          <w:rFonts w:ascii="Courier New" w:hAnsi="Courier New" w:cs="Courier New"/>
+          <w:sz w:val="16"/>
+          <w:szCs w:val="16"/>
+        </w:rPr>
+        <w:t xml:space="preserve">        :type students: 2d list</w:t>
+      </w:r>
+    </w:p>
+    <w:p>
+      <w:pPr>
+        <w:spacing w:line="240" w:lineRule="auto"/>
+        <w:contextualSpacing/>
+        <w:rPr>
+          <w:rFonts w:ascii="Courier New" w:hAnsi="Courier New" w:cs="Courier New"/>
+          <w:sz w:val="16"/>
+          <w:szCs w:val="16"/>
+        </w:rPr>
+      </w:pPr>
+      <w:r>
+        <w:rPr>
+          <w:rFonts w:ascii="Courier New" w:hAnsi="Courier New" w:cs="Courier New"/>
+          <w:sz w:val="16"/>
+          <w:szCs w:val="16"/>
+        </w:rPr>
+        <w:t xml:space="preserve">        </w:t>
+      </w:r>
+    </w:p>
+    <w:p>
+      <w:pPr>
+        <w:spacing w:line="240" w:lineRule="auto"/>
+        <w:contextualSpacing/>
+        <w:rPr>
+          <w:rFonts w:ascii="Courier New" w:hAnsi="Courier New" w:cs="Courier New"/>
+          <w:sz w:val="16"/>
+          <w:szCs w:val="16"/>
+        </w:rPr>
+      </w:pPr>
+      <w:r>
+        <w:rPr>
+          <w:rFonts w:ascii="Courier New" w:hAnsi="Courier New" w:cs="Courier New"/>
+          <w:sz w:val="16"/>
+          <w:szCs w:val="16"/>
+        </w:rPr>
+        <w:t xml:space="preserve">        :return no value</w:t>
+      </w:r>
+    </w:p>
+    <w:p>
+      <w:pPr>
+        <w:spacing w:line="240" w:lineRule="auto"/>
+        <w:contextualSpacing/>
+        <w:rPr>
+          <w:rFonts w:ascii="Courier New" w:hAnsi="Courier New" w:cs="Courier New"/>
+          <w:sz w:val="16"/>
+          <w:szCs w:val="16"/>
+        </w:rPr>
+      </w:pPr>
+      <w:r>
+        <w:rPr>
+          <w:rFonts w:ascii="Courier New" w:hAnsi="Courier New" w:cs="Courier New"/>
+          <w:sz w:val="16"/>
+          <w:szCs w:val="16"/>
+        </w:rPr>
+        <w:t xml:space="preserve">        :rtype none</w:t>
+      </w:r>
+    </w:p>
+    <w:p>
+      <w:pPr>
+        <w:spacing w:line="240" w:lineRule="auto"/>
+        <w:contextualSpacing/>
+        <w:rPr>
+          <w:rFonts w:ascii="Courier New" w:hAnsi="Courier New" w:cs="Courier New"/>
+          <w:sz w:val="16"/>
+          <w:szCs w:val="16"/>
+        </w:rPr>
+      </w:pPr>
+    </w:p>
+    <w:p>
+      <w:pPr>
+        <w:spacing w:line="240" w:lineRule="auto"/>
+        <w:contextualSpacing/>
+        <w:rPr>
+          <w:rFonts w:ascii="Courier New" w:hAnsi="Courier New" w:cs="Courier New"/>
+          <w:sz w:val="16"/>
+          <w:szCs w:val="16"/>
+        </w:rPr>
+      </w:pPr>
+      <w:r>
+        <w:rPr>
+          <w:rFonts w:ascii="Courier New" w:hAnsi="Courier New" w:cs="Courier New"/>
+          <w:sz w:val="16"/>
+          <w:szCs w:val="16"/>
+        </w:rPr>
+        <w:t>VERSION</w:t>
+      </w:r>
+    </w:p>
+    <w:p>
+      <w:pPr>
+        <w:spacing w:line="240" w:lineRule="auto"/>
+        <w:contextualSpacing/>
+        <w:rPr>
+          <w:rFonts w:ascii="Courier New" w:hAnsi="Courier New" w:cs="Courier New"/>
+          <w:sz w:val="16"/>
+          <w:szCs w:val="16"/>
+        </w:rPr>
+      </w:pPr>
+      <w:r>
+        <w:rPr>
+          <w:rFonts w:ascii="Courier New" w:hAnsi="Courier New" w:cs="Courier New"/>
+          <w:sz w:val="16"/>
+          <w:szCs w:val="16"/>
+        </w:rPr>
+        <w:t xml:space="preserve">    1.0</w:t>
+      </w:r>
+    </w:p>
+    <w:p>
+      <w:pPr>
+        <w:spacing w:line="240" w:lineRule="auto"/>
+        <w:contextualSpacing/>
+        <w:rPr>
+          <w:rFonts w:ascii="Courier New" w:hAnsi="Courier New" w:cs="Courier New"/>
+          <w:sz w:val="16"/>
+          <w:szCs w:val="16"/>
+        </w:rPr>
+      </w:pPr>
+    </w:p>
+    <w:p>
+      <w:pPr>
+        <w:spacing w:line="240" w:lineRule="auto"/>
+        <w:contextualSpacing/>
+        <w:rPr>
+          <w:rFonts w:ascii="Courier New" w:hAnsi="Courier New" w:cs="Courier New"/>
+          <w:sz w:val="16"/>
+          <w:szCs w:val="16"/>
+        </w:rPr>
+      </w:pPr>
+      <w:r>
+        <w:rPr>
+          <w:rFonts w:ascii="Courier New" w:hAnsi="Courier New" w:cs="Courier New"/>
+          <w:sz w:val="16"/>
+          <w:szCs w:val="16"/>
+        </w:rPr>
         <w:lastRenderedPageBreak/>
-        <w:t xml:space="preserve">            if student_id in student:</w:t>
-      </w:r>
-    </w:p>
-    <w:p>
-      <w:pPr>
-        <w:spacing w:line="240" w:lineRule="auto"/>
-        <w:contextualSpacing/>
-        <w:rPr>
-          <w:rFonts w:ascii="Courier New" w:hAnsi="Courier New" w:cs="Courier New"/>
-          <w:sz w:val="16"/>
-          <w:szCs w:val="16"/>
-        </w:rPr>
-      </w:pPr>
-      <w:r>
-        <w:rPr>
-          <w:rFonts w:ascii="Courier New" w:hAnsi="Courier New" w:cs="Courier New"/>
-          <w:sz w:val="16"/>
-          <w:szCs w:val="16"/>
-        </w:rPr>
-        <w:t xml:space="preserve">                return students.index(student)</w:t>
-      </w:r>
-    </w:p>
-    <w:p>
-      <w:pPr>
-        <w:spacing w:line="240" w:lineRule="auto"/>
-        <w:contextualSpacing/>
-        <w:rPr>
-          <w:rFonts w:ascii="Courier New" w:hAnsi="Courier New" w:cs="Courier New"/>
-          <w:sz w:val="16"/>
-          <w:szCs w:val="16"/>
-        </w:rPr>
-      </w:pPr>
-      <w:r>
-        <w:rPr>
-          <w:rFonts w:ascii="Courier New" w:hAnsi="Courier New" w:cs="Courier New"/>
-          <w:sz w:val="16"/>
-          <w:szCs w:val="16"/>
-        </w:rPr>
-        <w:t xml:space="preserve">        return -1</w:t>
+        <w:t>DATE</w:t>
+      </w:r>
+    </w:p>
+    <w:p>
+      <w:pPr>
+        <w:spacing w:line="240" w:lineRule="auto"/>
+        <w:contextualSpacing/>
+        <w:rPr>
+          <w:rFonts w:ascii="Courier New" w:hAnsi="Courier New" w:cs="Courier New"/>
+          <w:sz w:val="16"/>
+          <w:szCs w:val="16"/>
+        </w:rPr>
+      </w:pPr>
+      <w:r>
+        <w:rPr>
+          <w:rFonts w:ascii="Courier New" w:hAnsi="Courier New" w:cs="Courier New"/>
+          <w:sz w:val="16"/>
+          <w:szCs w:val="16"/>
+        </w:rPr>
+        <w:t xml:space="preserve">    2020.10.06</w:t>
+      </w:r>
+    </w:p>
+    <w:p>
+      <w:pPr>
+        <w:spacing w:line="240" w:lineRule="auto"/>
+        <w:contextualSpacing/>
+        <w:rPr>
+          <w:rFonts w:ascii="Courier New" w:hAnsi="Courier New" w:cs="Courier New"/>
+          <w:sz w:val="16"/>
+          <w:szCs w:val="16"/>
+        </w:rPr>
+      </w:pPr>
+    </w:p>
+    <w:p>
+      <w:pPr>
+        <w:spacing w:line="240" w:lineRule="auto"/>
+        <w:contextualSpacing/>
+        <w:rPr>
+          <w:rFonts w:ascii="Courier New" w:hAnsi="Courier New" w:cs="Courier New"/>
+          <w:sz w:val="16"/>
+          <w:szCs w:val="16"/>
+        </w:rPr>
+      </w:pPr>
+      <w:r>
+        <w:rPr>
+          <w:rFonts w:ascii="Courier New" w:hAnsi="Courier New" w:cs="Courier New"/>
+          <w:sz w:val="16"/>
+          <w:szCs w:val="16"/>
+        </w:rPr>
+        <w:t>AUTHOR</w:t>
+      </w:r>
+    </w:p>
+    <w:p>
+      <w:pPr>
+        <w:spacing w:line="240" w:lineRule="auto"/>
+        <w:contextualSpacing/>
+        <w:rPr>
+          <w:rFonts w:ascii="Courier New" w:hAnsi="Courier New" w:cs="Courier New"/>
+          <w:sz w:val="16"/>
+          <w:szCs w:val="16"/>
+        </w:rPr>
+      </w:pPr>
+      <w:r>
+        <w:rPr>
+          <w:rFonts w:ascii="Courier New" w:hAnsi="Courier New" w:cs="Courier New"/>
+          <w:sz w:val="16"/>
+          <w:szCs w:val="16"/>
+        </w:rPr>
+        <w:t xml:space="preserve">    Debbie Johnson</w:t>
+      </w:r>
+    </w:p>
+    <w:p>
+      <w:pPr>
+        <w:spacing w:line="240" w:lineRule="auto"/>
+        <w:contextualSpacing/>
+        <w:rPr>
+          <w:rFonts w:ascii="Courier New" w:hAnsi="Courier New" w:cs="Courier New"/>
+          <w:sz w:val="16"/>
+          <w:szCs w:val="16"/>
+        </w:rPr>
+      </w:pPr>
+    </w:p>
+    <w:p>
+      <w:pPr>
+        <w:spacing w:line="240" w:lineRule="auto"/>
+        <w:contextualSpacing/>
+        <w:rPr>
+          <w:rFonts w:ascii="Courier New" w:hAnsi="Courier New" w:cs="Courier New"/>
+          <w:sz w:val="16"/>
+          <w:szCs w:val="16"/>
+        </w:rPr>
+      </w:pPr>
+    </w:p>
+    <w:p>
+      <w:pPr>
+        <w:spacing w:line="240" w:lineRule="auto"/>
+        <w:contextualSpacing/>
+        <w:rPr>
+          <w:rFonts w:ascii="Courier New" w:hAnsi="Courier New" w:cs="Courier New"/>
+          <w:sz w:val="16"/>
+          <w:szCs w:val="16"/>
+        </w:rPr>
+      </w:pPr>
+    </w:p>
+    <w:p>
+      <w:pPr>
+        <w:spacing w:line="240" w:lineRule="auto"/>
+        <w:contextualSpacing/>
+        <w:rPr>
+          <w:rFonts w:ascii="Courier New" w:hAnsi="Courier New" w:cs="Courier New"/>
+          <w:sz w:val="16"/>
+          <w:szCs w:val="16"/>
+        </w:rPr>
+      </w:pPr>
+    </w:p>
+    <w:p>
+      <w:pPr>
+        <w:spacing w:line="240" w:lineRule="auto"/>
+        <w:contextualSpacing/>
+        <w:rPr>
+          <w:rFonts w:ascii="Courier New" w:hAnsi="Courier New" w:cs="Courier New"/>
+          <w:sz w:val="16"/>
+          <w:szCs w:val="16"/>
+        </w:rPr>
+      </w:pPr>
+      <w:r>
+        <w:rPr>
+          <w:rFonts w:ascii="Courier New" w:hAnsi="Courier New" w:cs="Courier New"/>
+          <w:sz w:val="16"/>
+          <w:szCs w:val="16"/>
+          <w:highlight w:val="yellow"/>
+        </w:rPr>
+        <w:t>Help on module validation:</w:t>
+      </w:r>
+    </w:p>
+    <w:p>
+      <w:pPr>
+        <w:spacing w:line="240" w:lineRule="auto"/>
+        <w:contextualSpacing/>
+        <w:rPr>
+          <w:rFonts w:ascii="Courier New" w:hAnsi="Courier New" w:cs="Courier New"/>
+          <w:sz w:val="16"/>
+          <w:szCs w:val="16"/>
+        </w:rPr>
+      </w:pPr>
+    </w:p>
+    <w:p>
+      <w:pPr>
+        <w:spacing w:line="240" w:lineRule="auto"/>
+        <w:contextualSpacing/>
+        <w:rPr>
+          <w:rFonts w:ascii="Courier New" w:hAnsi="Courier New" w:cs="Courier New"/>
+          <w:sz w:val="16"/>
+          <w:szCs w:val="16"/>
+        </w:rPr>
+      </w:pPr>
+      <w:r>
+        <w:rPr>
+          <w:rFonts w:ascii="Courier New" w:hAnsi="Courier New" w:cs="Courier New"/>
+          <w:sz w:val="16"/>
+          <w:szCs w:val="16"/>
+        </w:rPr>
+        <w:t>NAME</w:t>
+      </w:r>
+    </w:p>
+    <w:p>
+      <w:pPr>
+        <w:spacing w:line="240" w:lineRule="auto"/>
+        <w:contextualSpacing/>
+        <w:rPr>
+          <w:rFonts w:ascii="Courier New" w:hAnsi="Courier New" w:cs="Courier New"/>
+          <w:sz w:val="16"/>
+          <w:szCs w:val="16"/>
+        </w:rPr>
+      </w:pPr>
+      <w:r>
+        <w:rPr>
+          <w:rFonts w:ascii="Courier New" w:hAnsi="Courier New" w:cs="Courier New"/>
+          <w:sz w:val="16"/>
+          <w:szCs w:val="16"/>
+        </w:rPr>
+        <w:t xml:space="preserve">    validation - the validation module for all numeric input.</w:t>
+      </w:r>
+    </w:p>
+    <w:p>
+      <w:pPr>
+        <w:spacing w:line="240" w:lineRule="auto"/>
+        <w:contextualSpacing/>
+        <w:rPr>
+          <w:rFonts w:ascii="Courier New" w:hAnsi="Courier New" w:cs="Courier New"/>
+          <w:sz w:val="16"/>
+          <w:szCs w:val="16"/>
+        </w:rPr>
+      </w:pPr>
+    </w:p>
+    <w:p>
+      <w:pPr>
+        <w:spacing w:line="240" w:lineRule="auto"/>
+        <w:contextualSpacing/>
+        <w:rPr>
+          <w:rFonts w:ascii="Courier New" w:hAnsi="Courier New" w:cs="Courier New"/>
+          <w:sz w:val="16"/>
+          <w:szCs w:val="16"/>
+        </w:rPr>
+      </w:pPr>
+      <w:r>
+        <w:rPr>
+          <w:rFonts w:ascii="Courier New" w:hAnsi="Courier New" w:cs="Courier New"/>
+          <w:sz w:val="16"/>
+          <w:szCs w:val="16"/>
+        </w:rPr>
+        <w:t>FUNCTIONS</w:t>
+      </w:r>
+    </w:p>
+    <w:p>
+      <w:pPr>
+        <w:spacing w:line="240" w:lineRule="auto"/>
+        <w:contextualSpacing/>
+        <w:rPr>
+          <w:rFonts w:ascii="Courier New" w:hAnsi="Courier New" w:cs="Courier New"/>
+          <w:sz w:val="16"/>
+          <w:szCs w:val="16"/>
+        </w:rPr>
+      </w:pPr>
+      <w:r>
+        <w:rPr>
+          <w:rFonts w:ascii="Courier New" w:hAnsi="Courier New" w:cs="Courier New"/>
+          <w:sz w:val="16"/>
+          <w:szCs w:val="16"/>
+        </w:rPr>
+        <w:t xml:space="preserve">    get_num(prompt, data_type='int')</w:t>
+      </w:r>
+    </w:p>
+    <w:p>
+      <w:pPr>
+        <w:spacing w:line="240" w:lineRule="auto"/>
+        <w:contextualSpacing/>
+        <w:rPr>
+          <w:rFonts w:ascii="Courier New" w:hAnsi="Courier New" w:cs="Courier New"/>
+          <w:sz w:val="16"/>
+          <w:szCs w:val="16"/>
+        </w:rPr>
+      </w:pPr>
+      <w:r>
+        <w:rPr>
+          <w:rFonts w:ascii="Courier New" w:hAnsi="Courier New" w:cs="Courier New"/>
+          <w:sz w:val="16"/>
+          <w:szCs w:val="16"/>
+        </w:rPr>
+        <w:t xml:space="preserve">        Display an input prompt to get a number from the user, and convert it to a int or float</w:t>
+      </w:r>
+    </w:p>
+    <w:p>
+      <w:pPr>
+        <w:spacing w:line="240" w:lineRule="auto"/>
+        <w:contextualSpacing/>
+        <w:rPr>
+          <w:rFonts w:ascii="Courier New" w:hAnsi="Courier New" w:cs="Courier New"/>
+          <w:sz w:val="16"/>
+          <w:szCs w:val="16"/>
+        </w:rPr>
+      </w:pPr>
+      <w:r>
+        <w:rPr>
+          <w:rFonts w:ascii="Courier New" w:hAnsi="Courier New" w:cs="Courier New"/>
+          <w:sz w:val="16"/>
+          <w:szCs w:val="16"/>
+        </w:rPr>
+        <w:t xml:space="preserve">        and loop again if invalid</w:t>
       </w:r>
     </w:p>
     <w:p>
@@ -6142,64 +7906,64 @@
           <w:sz w:val="16"/>
           <w:szCs w:val="16"/>
         </w:rPr>
-        <w:t xml:space="preserve">        :param students: student data (id, first_name, last_name)</w:t>
-      </w:r>
-    </w:p>
-    <w:p>
-      <w:pPr>
-        <w:spacing w:line="240" w:lineRule="auto"/>
-        <w:contextualSpacing/>
-        <w:rPr>
-          <w:rFonts w:ascii="Courier New" w:hAnsi="Courier New" w:cs="Courier New"/>
-          <w:sz w:val="16"/>
-          <w:szCs w:val="16"/>
-        </w:rPr>
-      </w:pPr>
-      <w:r>
-        <w:rPr>
-          <w:rFonts w:ascii="Courier New" w:hAnsi="Courier New" w:cs="Courier New"/>
-          <w:sz w:val="16"/>
-          <w:szCs w:val="16"/>
-        </w:rPr>
-        <w:t xml:space="preserve">        :type students: 2d list</w:t>
-      </w:r>
-    </w:p>
-    <w:p>
-      <w:pPr>
-        <w:spacing w:line="240" w:lineRule="auto"/>
-        <w:contextualSpacing/>
-        <w:rPr>
-          <w:rFonts w:ascii="Courier New" w:hAnsi="Courier New" w:cs="Courier New"/>
-          <w:sz w:val="16"/>
-          <w:szCs w:val="16"/>
-        </w:rPr>
-      </w:pPr>
-      <w:r>
-        <w:rPr>
-          <w:rFonts w:ascii="Courier New" w:hAnsi="Courier New" w:cs="Courier New"/>
-          <w:sz w:val="16"/>
-          <w:szCs w:val="16"/>
-        </w:rPr>
-        <w:t xml:space="preserve">        :param student_id: student id that they user wants to find</w:t>
-      </w:r>
-    </w:p>
-    <w:p>
-      <w:pPr>
-        <w:spacing w:line="240" w:lineRule="auto"/>
-        <w:contextualSpacing/>
-        <w:rPr>
-          <w:rFonts w:ascii="Courier New" w:hAnsi="Courier New" w:cs="Courier New"/>
-          <w:sz w:val="16"/>
-          <w:szCs w:val="16"/>
-        </w:rPr>
-      </w:pPr>
-      <w:r>
-        <w:rPr>
-          <w:rFonts w:ascii="Courier New" w:hAnsi="Courier New" w:cs="Courier New"/>
-          <w:sz w:val="16"/>
-          <w:szCs w:val="16"/>
-        </w:rPr>
-        <w:t xml:space="preserve">        :type student_id: int</w:t>
+        <w:t xml:space="preserve">        :param prompt: the text that will be used for the user's input prompt</w:t>
+      </w:r>
+    </w:p>
+    <w:p>
+      <w:pPr>
+        <w:spacing w:line="240" w:lineRule="auto"/>
+        <w:contextualSpacing/>
+        <w:rPr>
+          <w:rFonts w:ascii="Courier New" w:hAnsi="Courier New" w:cs="Courier New"/>
+          <w:sz w:val="16"/>
+          <w:szCs w:val="16"/>
+        </w:rPr>
+      </w:pPr>
+      <w:r>
+        <w:rPr>
+          <w:rFonts w:ascii="Courier New" w:hAnsi="Courier New" w:cs="Courier New"/>
+          <w:sz w:val="16"/>
+          <w:szCs w:val="16"/>
+        </w:rPr>
+        <w:t xml:space="preserve">        :type prompt: string</w:t>
+      </w:r>
+    </w:p>
+    <w:p>
+      <w:pPr>
+        <w:spacing w:line="240" w:lineRule="auto"/>
+        <w:contextualSpacing/>
+        <w:rPr>
+          <w:rFonts w:ascii="Courier New" w:hAnsi="Courier New" w:cs="Courier New"/>
+          <w:sz w:val="16"/>
+          <w:szCs w:val="16"/>
+        </w:rPr>
+      </w:pPr>
+      <w:r>
+        <w:rPr>
+          <w:rFonts w:ascii="Courier New" w:hAnsi="Courier New" w:cs="Courier New"/>
+          <w:sz w:val="16"/>
+          <w:szCs w:val="16"/>
+        </w:rPr>
+        <w:t xml:space="preserve">        :param data_type: a string indicating how the user input will be converted to (default=int or float)</w:t>
+      </w:r>
+    </w:p>
+    <w:p>
+      <w:pPr>
+        <w:spacing w:line="240" w:lineRule="auto"/>
+        <w:contextualSpacing/>
+        <w:rPr>
+          <w:rFonts w:ascii="Courier New" w:hAnsi="Courier New" w:cs="Courier New"/>
+          <w:sz w:val="16"/>
+          <w:szCs w:val="16"/>
+        </w:rPr>
+      </w:pPr>
+      <w:r>
+        <w:rPr>
+          <w:rFonts w:ascii="Courier New" w:hAnsi="Courier New" w:cs="Courier New"/>
+          <w:sz w:val="16"/>
+          <w:szCs w:val="16"/>
+        </w:rPr>
+        <w:t xml:space="preserve">        :type data_type: string</w:t>
       </w:r>
     </w:p>
     <w:p>
@@ -6237,26 +8001,26 @@
           <w:sz w:val="16"/>
           <w:szCs w:val="16"/>
         </w:rPr>
-        <w:t xml:space="preserve">        :return the index of the student in the 2D list or -1 if not found</w:t>
-      </w:r>
-    </w:p>
-    <w:p>
-      <w:pPr>
-        <w:spacing w:line="240" w:lineRule="auto"/>
-        <w:contextualSpacing/>
-        <w:rPr>
-          <w:rFonts w:ascii="Courier New" w:hAnsi="Courier New" w:cs="Courier New"/>
-          <w:sz w:val="16"/>
-          <w:szCs w:val="16"/>
-        </w:rPr>
-      </w:pPr>
-      <w:r>
-        <w:rPr>
-          <w:rFonts w:ascii="Courier New" w:hAnsi="Courier New" w:cs="Courier New"/>
-          <w:sz w:val="16"/>
-          <w:szCs w:val="16"/>
-        </w:rPr>
-        <w:t xml:space="preserve">        :rtype int</w:t>
+        <w:t xml:space="preserve">        :return the user's input as a number that will be either a int or float</w:t>
+      </w:r>
+    </w:p>
+    <w:p>
+      <w:pPr>
+        <w:spacing w:line="240" w:lineRule="auto"/>
+        <w:contextualSpacing/>
+        <w:rPr>
+          <w:rFonts w:ascii="Courier New" w:hAnsi="Courier New" w:cs="Courier New"/>
+          <w:sz w:val="16"/>
+          <w:szCs w:val="16"/>
+        </w:rPr>
+      </w:pPr>
+      <w:r>
+        <w:rPr>
+          <w:rFonts w:ascii="Courier New" w:hAnsi="Courier New" w:cs="Courier New"/>
+          <w:sz w:val="16"/>
+          <w:szCs w:val="16"/>
+        </w:rPr>
+        <w:t xml:space="preserve">        :rtype int or float</w:t>
       </w:r>
     </w:p>
     <w:p>
@@ -6294,45 +8058,45 @@
           <w:sz w:val="16"/>
           <w:szCs w:val="16"/>
         </w:rPr>
-        <w:t xml:space="preserve">    list_students(students)</w:t>
-      </w:r>
-    </w:p>
-    <w:p>
-      <w:pPr>
-        <w:spacing w:line="240" w:lineRule="auto"/>
-        <w:contextualSpacing/>
-        <w:rPr>
-          <w:rFonts w:ascii="Courier New" w:hAnsi="Courier New" w:cs="Courier New"/>
-          <w:sz w:val="16"/>
-          <w:szCs w:val="16"/>
-        </w:rPr>
-      </w:pPr>
-      <w:r>
-        <w:rPr>
-          <w:rFonts w:ascii="Courier New" w:hAnsi="Courier New" w:cs="Courier New"/>
-          <w:sz w:val="16"/>
-          <w:szCs w:val="16"/>
-        </w:rPr>
-        <w:t xml:space="preserve">        Display the all student information stored in a 2D list (id, first name, last name)</w:t>
-      </w:r>
-    </w:p>
-    <w:p>
-      <w:pPr>
-        <w:spacing w:line="240" w:lineRule="auto"/>
-        <w:contextualSpacing/>
-        <w:rPr>
-          <w:rFonts w:ascii="Courier New" w:hAnsi="Courier New" w:cs="Courier New"/>
-          <w:sz w:val="16"/>
-          <w:szCs w:val="16"/>
-        </w:rPr>
-      </w:pPr>
-      <w:r>
-        <w:rPr>
-          <w:rFonts w:ascii="Courier New" w:hAnsi="Courier New" w:cs="Courier New"/>
-          <w:sz w:val="16"/>
-          <w:szCs w:val="16"/>
-        </w:rPr>
-        <w:t xml:space="preserve">        It will notify the student if there is no data found.</w:t>
+        <w:t xml:space="preserve">    get_positive_num(prompt, data_type='int')</w:t>
+      </w:r>
+    </w:p>
+    <w:p>
+      <w:pPr>
+        <w:spacing w:line="240" w:lineRule="auto"/>
+        <w:contextualSpacing/>
+        <w:rPr>
+          <w:rFonts w:ascii="Courier New" w:hAnsi="Courier New" w:cs="Courier New"/>
+          <w:sz w:val="16"/>
+          <w:szCs w:val="16"/>
+        </w:rPr>
+      </w:pPr>
+      <w:r>
+        <w:rPr>
+          <w:rFonts w:ascii="Courier New" w:hAnsi="Courier New" w:cs="Courier New"/>
+          <w:sz w:val="16"/>
+          <w:szCs w:val="16"/>
+        </w:rPr>
+        <w:t xml:space="preserve">        Display an input prompt to get a positive number from the user, and convert it to a int or float</w:t>
+      </w:r>
+    </w:p>
+    <w:p>
+      <w:pPr>
+        <w:spacing w:line="240" w:lineRule="auto"/>
+        <w:contextualSpacing/>
+        <w:rPr>
+          <w:rFonts w:ascii="Courier New" w:hAnsi="Courier New" w:cs="Courier New"/>
+          <w:sz w:val="16"/>
+          <w:szCs w:val="16"/>
+        </w:rPr>
+      </w:pPr>
+      <w:r>
+        <w:rPr>
+          <w:rFonts w:ascii="Courier New" w:hAnsi="Courier New" w:cs="Courier New"/>
+          <w:sz w:val="16"/>
+          <w:szCs w:val="16"/>
+        </w:rPr>
+        <w:t xml:space="preserve">        and loop again if invalid</w:t>
       </w:r>
     </w:p>
     <w:p>
@@ -6370,26 +8134,64 @@
           <w:sz w:val="16"/>
           <w:szCs w:val="16"/>
         </w:rPr>
-        <w:t xml:space="preserve">        :param students: student data (id, first_name, last_name)</w:t>
-      </w:r>
-    </w:p>
-    <w:p>
-      <w:pPr>
-        <w:spacing w:line="240" w:lineRule="auto"/>
-        <w:contextualSpacing/>
-        <w:rPr>
-          <w:rFonts w:ascii="Courier New" w:hAnsi="Courier New" w:cs="Courier New"/>
-          <w:sz w:val="16"/>
-          <w:szCs w:val="16"/>
-        </w:rPr>
-      </w:pPr>
-      <w:r>
-        <w:rPr>
-          <w:rFonts w:ascii="Courier New" w:hAnsi="Courier New" w:cs="Courier New"/>
-          <w:sz w:val="16"/>
-          <w:szCs w:val="16"/>
-        </w:rPr>
-        <w:t xml:space="preserve">        :type students: 2d list</w:t>
+        <w:t xml:space="preserve">        :param prompt: the text that will be used for the user's input prompt</w:t>
+      </w:r>
+    </w:p>
+    <w:p>
+      <w:pPr>
+        <w:spacing w:line="240" w:lineRule="auto"/>
+        <w:contextualSpacing/>
+        <w:rPr>
+          <w:rFonts w:ascii="Courier New" w:hAnsi="Courier New" w:cs="Courier New"/>
+          <w:sz w:val="16"/>
+          <w:szCs w:val="16"/>
+        </w:rPr>
+      </w:pPr>
+      <w:r>
+        <w:rPr>
+          <w:rFonts w:ascii="Courier New" w:hAnsi="Courier New" w:cs="Courier New"/>
+          <w:sz w:val="16"/>
+          <w:szCs w:val="16"/>
+        </w:rPr>
+        <w:t xml:space="preserve">        :type prompt: string</w:t>
+      </w:r>
+    </w:p>
+    <w:p>
+      <w:pPr>
+        <w:spacing w:line="240" w:lineRule="auto"/>
+        <w:contextualSpacing/>
+        <w:rPr>
+          <w:rFonts w:ascii="Courier New" w:hAnsi="Courier New" w:cs="Courier New"/>
+          <w:sz w:val="16"/>
+          <w:szCs w:val="16"/>
+        </w:rPr>
+      </w:pPr>
+      <w:r>
+        <w:rPr>
+          <w:rFonts w:ascii="Courier New" w:hAnsi="Courier New" w:cs="Courier New"/>
+          <w:sz w:val="16"/>
+          <w:szCs w:val="16"/>
+        </w:rPr>
+        <w:t xml:space="preserve">        :param data_type: a string indicating how the user input will be converted to (default=int or float)</w:t>
+      </w:r>
+    </w:p>
+    <w:p>
+      <w:pPr>
+        <w:spacing w:line="240" w:lineRule="auto"/>
+        <w:contextualSpacing/>
+        <w:rPr>
+          <w:rFonts w:ascii="Courier New" w:hAnsi="Courier New" w:cs="Courier New"/>
+          <w:sz w:val="16"/>
+          <w:szCs w:val="16"/>
+        </w:rPr>
+      </w:pPr>
+      <w:r>
+        <w:rPr>
+          <w:rFonts w:ascii="Courier New" w:hAnsi="Courier New" w:cs="Courier New"/>
+          <w:sz w:val="16"/>
+          <w:szCs w:val="16"/>
+        </w:rPr>
+        <w:t xml:space="preserve">        :type data_type: string</w:t>
       </w:r>
     </w:p>
     <w:p>
@@ -6427,26 +8229,26 @@
           <w:sz w:val="16"/>
           <w:szCs w:val="16"/>
         </w:rPr>
-        <w:t xml:space="preserve">        :return no value</w:t>
-      </w:r>
-    </w:p>
-    <w:p>
-      <w:pPr>
-        <w:spacing w:line="240" w:lineRule="auto"/>
-        <w:contextualSpacing/>
-        <w:rPr>
-          <w:rFonts w:ascii="Courier New" w:hAnsi="Courier New" w:cs="Courier New"/>
-          <w:sz w:val="16"/>
-          <w:szCs w:val="16"/>
-        </w:rPr>
-      </w:pPr>
-      <w:r>
-        <w:rPr>
-          <w:rFonts w:ascii="Courier New" w:hAnsi="Courier New" w:cs="Courier New"/>
-          <w:sz w:val="16"/>
-          <w:szCs w:val="16"/>
-        </w:rPr>
-        <w:t xml:space="preserve">        :rtype none</w:t>
+        <w:t xml:space="preserve">        :return the user's input as a number that will be either a int or float</w:t>
+      </w:r>
+    </w:p>
+    <w:p>
+      <w:pPr>
+        <w:spacing w:line="240" w:lineRule="auto"/>
+        <w:contextualSpacing/>
+        <w:rPr>
+          <w:rFonts w:ascii="Courier New" w:hAnsi="Courier New" w:cs="Courier New"/>
+          <w:sz w:val="16"/>
+          <w:szCs w:val="16"/>
+        </w:rPr>
+      </w:pPr>
+      <w:r>
+        <w:rPr>
+          <w:rFonts w:ascii="Courier New" w:hAnsi="Courier New" w:cs="Courier New"/>
+          <w:sz w:val="16"/>
+          <w:szCs w:val="16"/>
+        </w:rPr>
+        <w:t xml:space="preserve">        :rtype int or float</w:t>
       </w:r>
     </w:p>
     <w:p>
@@ -6484,1019 +8286,6 @@
           <w:sz w:val="16"/>
           <w:szCs w:val="16"/>
         </w:rPr>
-        <w:t xml:space="preserve">    update_student(students)</w:t>
-      </w:r>
-    </w:p>
-    <w:p>
-      <w:pPr>
-        <w:spacing w:line="240" w:lineRule="auto"/>
-        <w:contextualSpacing/>
-        <w:rPr>
-          <w:rFonts w:ascii="Courier New" w:hAnsi="Courier New" w:cs="Courier New"/>
-          <w:sz w:val="16"/>
-          <w:szCs w:val="16"/>
-        </w:rPr>
-      </w:pPr>
-      <w:r>
-        <w:rPr>
-          <w:rFonts w:ascii="Courier New" w:hAnsi="Courier New" w:cs="Courier New"/>
-          <w:sz w:val="16"/>
-          <w:szCs w:val="16"/>
-        </w:rPr>
-        <w:t xml:space="preserve">        It will first check to see if there is any student data, and notify the user if no data is found.</w:t>
-      </w:r>
-    </w:p>
-    <w:p>
-      <w:pPr>
-        <w:spacing w:line="240" w:lineRule="auto"/>
-        <w:contextualSpacing/>
-        <w:rPr>
-          <w:rFonts w:ascii="Courier New" w:hAnsi="Courier New" w:cs="Courier New"/>
-          <w:sz w:val="16"/>
-          <w:szCs w:val="16"/>
-        </w:rPr>
-      </w:pPr>
-      <w:r>
-        <w:rPr>
-          <w:rFonts w:ascii="Courier New" w:hAnsi="Courier New" w:cs="Courier New"/>
-          <w:sz w:val="16"/>
-          <w:szCs w:val="16"/>
-        </w:rPr>
-        <w:t xml:space="preserve">        </w:t>
-      </w:r>
-    </w:p>
-    <w:p>
-      <w:pPr>
-        <w:spacing w:line="240" w:lineRule="auto"/>
-        <w:contextualSpacing/>
-        <w:rPr>
-          <w:rFonts w:ascii="Courier New" w:hAnsi="Courier New" w:cs="Courier New"/>
-          <w:sz w:val="16"/>
-          <w:szCs w:val="16"/>
-        </w:rPr>
-      </w:pPr>
-      <w:r>
-        <w:rPr>
-          <w:rFonts w:ascii="Courier New" w:hAnsi="Courier New" w:cs="Courier New"/>
-          <w:sz w:val="16"/>
-          <w:szCs w:val="16"/>
-        </w:rPr>
-        <w:t xml:space="preserve">        It will then prompt the user for a valid student ID to be updated from the 2D list</w:t>
-      </w:r>
-    </w:p>
-    <w:p>
-      <w:pPr>
-        <w:spacing w:line="240" w:lineRule="auto"/>
-        <w:contextualSpacing/>
-        <w:rPr>
-          <w:rFonts w:ascii="Courier New" w:hAnsi="Courier New" w:cs="Courier New"/>
-          <w:sz w:val="16"/>
-          <w:szCs w:val="16"/>
-        </w:rPr>
-      </w:pPr>
-      <w:r>
-        <w:rPr>
-          <w:rFonts w:ascii="Courier New" w:hAnsi="Courier New" w:cs="Courier New"/>
-          <w:sz w:val="16"/>
-          <w:szCs w:val="16"/>
-        </w:rPr>
-        <w:t xml:space="preserve">        It handles for non numeric data, and student IDs that do not exists via the find_student_index</w:t>
-      </w:r>
-    </w:p>
-    <w:p>
-      <w:pPr>
-        <w:spacing w:line="240" w:lineRule="auto"/>
-        <w:contextualSpacing/>
-        <w:rPr>
-          <w:rFonts w:ascii="Courier New" w:hAnsi="Courier New" w:cs="Courier New"/>
-          <w:sz w:val="16"/>
-          <w:szCs w:val="16"/>
-        </w:rPr>
-      </w:pPr>
-      <w:r>
-        <w:rPr>
-          <w:rFonts w:ascii="Courier New" w:hAnsi="Courier New" w:cs="Courier New"/>
-          <w:sz w:val="16"/>
-          <w:szCs w:val="16"/>
-        </w:rPr>
-        <w:t xml:space="preserve">        </w:t>
-      </w:r>
-    </w:p>
-    <w:p>
-      <w:pPr>
-        <w:spacing w:line="240" w:lineRule="auto"/>
-        <w:contextualSpacing/>
-        <w:rPr>
-          <w:rFonts w:ascii="Courier New" w:hAnsi="Courier New" w:cs="Courier New"/>
-          <w:sz w:val="16"/>
-          <w:szCs w:val="16"/>
-        </w:rPr>
-      </w:pPr>
-      <w:r>
-        <w:rPr>
-          <w:rFonts w:ascii="Courier New" w:hAnsi="Courier New" w:cs="Courier New"/>
-          <w:sz w:val="16"/>
-          <w:szCs w:val="16"/>
-        </w:rPr>
-        <w:t xml:space="preserve">        It will prompt the user to confirm they want to update the selected student, and then let the user know</w:t>
-      </w:r>
-    </w:p>
-    <w:p>
-      <w:pPr>
-        <w:spacing w:line="240" w:lineRule="auto"/>
-        <w:contextualSpacing/>
-        <w:rPr>
-          <w:rFonts w:ascii="Courier New" w:hAnsi="Courier New" w:cs="Courier New"/>
-          <w:sz w:val="16"/>
-          <w:szCs w:val="16"/>
-        </w:rPr>
-      </w:pPr>
-      <w:r>
-        <w:rPr>
-          <w:rFonts w:ascii="Courier New" w:hAnsi="Courier New" w:cs="Courier New"/>
-          <w:sz w:val="16"/>
-          <w:szCs w:val="16"/>
-        </w:rPr>
-        <w:t xml:space="preserve">        if the user was successfully updated.</w:t>
-      </w:r>
-    </w:p>
-    <w:p>
-      <w:pPr>
-        <w:spacing w:line="240" w:lineRule="auto"/>
-        <w:contextualSpacing/>
-        <w:rPr>
-          <w:rFonts w:ascii="Courier New" w:hAnsi="Courier New" w:cs="Courier New"/>
-          <w:sz w:val="16"/>
-          <w:szCs w:val="16"/>
-        </w:rPr>
-      </w:pPr>
-      <w:r>
-        <w:rPr>
-          <w:rFonts w:ascii="Courier New" w:hAnsi="Courier New" w:cs="Courier New"/>
-          <w:sz w:val="16"/>
-          <w:szCs w:val="16"/>
-        </w:rPr>
-        <w:t xml:space="preserve">        </w:t>
-      </w:r>
-    </w:p>
-    <w:p>
-      <w:pPr>
-        <w:spacing w:line="240" w:lineRule="auto"/>
-        <w:contextualSpacing/>
-        <w:rPr>
-          <w:rFonts w:ascii="Courier New" w:hAnsi="Courier New" w:cs="Courier New"/>
-          <w:sz w:val="16"/>
-          <w:szCs w:val="16"/>
-        </w:rPr>
-      </w:pPr>
-      <w:r>
-        <w:rPr>
-          <w:rFonts w:ascii="Courier New" w:hAnsi="Courier New" w:cs="Courier New"/>
-          <w:sz w:val="16"/>
-          <w:szCs w:val="16"/>
-        </w:rPr>
-        <w:t xml:space="preserve">        :param students: student data (id, first_name, last_name)</w:t>
-      </w:r>
-    </w:p>
-    <w:p>
-      <w:pPr>
-        <w:spacing w:line="240" w:lineRule="auto"/>
-        <w:contextualSpacing/>
-        <w:rPr>
-          <w:rFonts w:ascii="Courier New" w:hAnsi="Courier New" w:cs="Courier New"/>
-          <w:sz w:val="16"/>
-          <w:szCs w:val="16"/>
-        </w:rPr>
-      </w:pPr>
-      <w:r>
-        <w:rPr>
-          <w:rFonts w:ascii="Courier New" w:hAnsi="Courier New" w:cs="Courier New"/>
-          <w:sz w:val="16"/>
-          <w:szCs w:val="16"/>
-        </w:rPr>
-        <w:t xml:space="preserve">        :type students: 2d list</w:t>
-      </w:r>
-    </w:p>
-    <w:p>
-      <w:pPr>
-        <w:spacing w:line="240" w:lineRule="auto"/>
-        <w:contextualSpacing/>
-        <w:rPr>
-          <w:rFonts w:ascii="Courier New" w:hAnsi="Courier New" w:cs="Courier New"/>
-          <w:sz w:val="16"/>
-          <w:szCs w:val="16"/>
-        </w:rPr>
-      </w:pPr>
-      <w:r>
-        <w:rPr>
-          <w:rFonts w:ascii="Courier New" w:hAnsi="Courier New" w:cs="Courier New"/>
-          <w:sz w:val="16"/>
-          <w:szCs w:val="16"/>
-        </w:rPr>
-        <w:t xml:space="preserve">        </w:t>
-      </w:r>
-    </w:p>
-    <w:p>
-      <w:pPr>
-        <w:spacing w:line="240" w:lineRule="auto"/>
-        <w:contextualSpacing/>
-        <w:rPr>
-          <w:rFonts w:ascii="Courier New" w:hAnsi="Courier New" w:cs="Courier New"/>
-          <w:sz w:val="16"/>
-          <w:szCs w:val="16"/>
-        </w:rPr>
-      </w:pPr>
-      <w:r>
-        <w:rPr>
-          <w:rFonts w:ascii="Courier New" w:hAnsi="Courier New" w:cs="Courier New"/>
-          <w:sz w:val="16"/>
-          <w:szCs w:val="16"/>
-        </w:rPr>
-        <w:t xml:space="preserve">        :return no value</w:t>
-      </w:r>
-    </w:p>
-    <w:p>
-      <w:pPr>
-        <w:spacing w:line="240" w:lineRule="auto"/>
-        <w:contextualSpacing/>
-        <w:rPr>
-          <w:rFonts w:ascii="Courier New" w:hAnsi="Courier New" w:cs="Courier New"/>
-          <w:sz w:val="16"/>
-          <w:szCs w:val="16"/>
-        </w:rPr>
-      </w:pPr>
-      <w:r>
-        <w:rPr>
-          <w:rFonts w:ascii="Courier New" w:hAnsi="Courier New" w:cs="Courier New"/>
-          <w:sz w:val="16"/>
-          <w:szCs w:val="16"/>
-        </w:rPr>
-        <w:t xml:space="preserve">        :rtype none</w:t>
-      </w:r>
-    </w:p>
-    <w:p>
-      <w:pPr>
-        <w:spacing w:line="240" w:lineRule="auto"/>
-        <w:contextualSpacing/>
-        <w:rPr>
-          <w:rFonts w:ascii="Courier New" w:hAnsi="Courier New" w:cs="Courier New"/>
-          <w:sz w:val="16"/>
-          <w:szCs w:val="16"/>
-        </w:rPr>
-      </w:pPr>
-    </w:p>
-    <w:p>
-      <w:pPr>
-        <w:spacing w:line="240" w:lineRule="auto"/>
-        <w:contextualSpacing/>
-        <w:rPr>
-          <w:rFonts w:ascii="Courier New" w:hAnsi="Courier New" w:cs="Courier New"/>
-          <w:sz w:val="16"/>
-          <w:szCs w:val="16"/>
-        </w:rPr>
-      </w:pPr>
-      <w:r>
-        <w:rPr>
-          <w:rFonts w:ascii="Courier New" w:hAnsi="Courier New" w:cs="Courier New"/>
-          <w:sz w:val="16"/>
-          <w:szCs w:val="16"/>
-        </w:rPr>
-        <w:t>VERSION</w:t>
-      </w:r>
-    </w:p>
-    <w:p>
-      <w:pPr>
-        <w:spacing w:line="240" w:lineRule="auto"/>
-        <w:contextualSpacing/>
-        <w:rPr>
-          <w:rFonts w:ascii="Courier New" w:hAnsi="Courier New" w:cs="Courier New"/>
-          <w:sz w:val="16"/>
-          <w:szCs w:val="16"/>
-        </w:rPr>
-      </w:pPr>
-      <w:r>
-        <w:rPr>
-          <w:rFonts w:ascii="Courier New" w:hAnsi="Courier New" w:cs="Courier New"/>
-          <w:sz w:val="16"/>
-          <w:szCs w:val="16"/>
-        </w:rPr>
-        <w:t xml:space="preserve">    1.0</w:t>
-      </w:r>
-    </w:p>
-    <w:p>
-      <w:pPr>
-        <w:spacing w:line="240" w:lineRule="auto"/>
-        <w:contextualSpacing/>
-        <w:rPr>
-          <w:rFonts w:ascii="Courier New" w:hAnsi="Courier New" w:cs="Courier New"/>
-          <w:sz w:val="16"/>
-          <w:szCs w:val="16"/>
-        </w:rPr>
-      </w:pPr>
-    </w:p>
-    <w:p>
-      <w:pPr>
-        <w:spacing w:line="240" w:lineRule="auto"/>
-        <w:contextualSpacing/>
-        <w:rPr>
-          <w:rFonts w:ascii="Courier New" w:hAnsi="Courier New" w:cs="Courier New"/>
-          <w:sz w:val="16"/>
-          <w:szCs w:val="16"/>
-        </w:rPr>
-      </w:pPr>
-      <w:r>
-        <w:rPr>
-          <w:rFonts w:ascii="Courier New" w:hAnsi="Courier New" w:cs="Courier New"/>
-          <w:sz w:val="16"/>
-          <w:szCs w:val="16"/>
-        </w:rPr>
-        <w:t>DATE</w:t>
-      </w:r>
-    </w:p>
-    <w:p>
-      <w:pPr>
-        <w:spacing w:line="240" w:lineRule="auto"/>
-        <w:contextualSpacing/>
-        <w:rPr>
-          <w:rFonts w:ascii="Courier New" w:hAnsi="Courier New" w:cs="Courier New"/>
-          <w:sz w:val="16"/>
-          <w:szCs w:val="16"/>
-        </w:rPr>
-      </w:pPr>
-      <w:r>
-        <w:rPr>
-          <w:rFonts w:ascii="Courier New" w:hAnsi="Courier New" w:cs="Courier New"/>
-          <w:sz w:val="16"/>
-          <w:szCs w:val="16"/>
-        </w:rPr>
-        <w:t xml:space="preserve">    2020.10.06</w:t>
-      </w:r>
-    </w:p>
-    <w:p>
-      <w:pPr>
-        <w:spacing w:line="240" w:lineRule="auto"/>
-        <w:contextualSpacing/>
-        <w:rPr>
-          <w:rFonts w:ascii="Courier New" w:hAnsi="Courier New" w:cs="Courier New"/>
-          <w:sz w:val="16"/>
-          <w:szCs w:val="16"/>
-        </w:rPr>
-      </w:pPr>
-    </w:p>
-    <w:p>
-      <w:pPr>
-        <w:spacing w:line="240" w:lineRule="auto"/>
-        <w:contextualSpacing/>
-        <w:rPr>
-          <w:rFonts w:ascii="Courier New" w:hAnsi="Courier New" w:cs="Courier New"/>
-          <w:sz w:val="16"/>
-          <w:szCs w:val="16"/>
-        </w:rPr>
-      </w:pPr>
-      <w:r>
-        <w:rPr>
-          <w:rFonts w:ascii="Courier New" w:hAnsi="Courier New" w:cs="Courier New"/>
-          <w:sz w:val="16"/>
-          <w:szCs w:val="16"/>
-        </w:rPr>
-        <w:t>AUTHOR</w:t>
-      </w:r>
-    </w:p>
-    <w:p>
-      <w:pPr>
-        <w:spacing w:line="240" w:lineRule="auto"/>
-        <w:contextualSpacing/>
-        <w:rPr>
-          <w:rFonts w:ascii="Courier New" w:hAnsi="Courier New" w:cs="Courier New"/>
-          <w:sz w:val="16"/>
-          <w:szCs w:val="16"/>
-        </w:rPr>
-      </w:pPr>
-      <w:r>
-        <w:rPr>
-          <w:rFonts w:ascii="Courier New" w:hAnsi="Courier New" w:cs="Courier New"/>
-          <w:sz w:val="16"/>
-          <w:szCs w:val="16"/>
-        </w:rPr>
-        <w:t xml:space="preserve">    Debbie Johnson</w:t>
-      </w:r>
-    </w:p>
-    <w:p>
-      <w:pPr>
-        <w:spacing w:line="240" w:lineRule="auto"/>
-        <w:contextualSpacing/>
-        <w:rPr>
-          <w:rFonts w:ascii="Courier New" w:hAnsi="Courier New" w:cs="Courier New"/>
-          <w:sz w:val="16"/>
-          <w:szCs w:val="16"/>
-        </w:rPr>
-      </w:pPr>
-    </w:p>
-    <w:p>
-      <w:pPr>
-        <w:spacing w:line="240" w:lineRule="auto"/>
-        <w:contextualSpacing/>
-        <w:rPr>
-          <w:rFonts w:ascii="Courier New" w:hAnsi="Courier New" w:cs="Courier New"/>
-          <w:sz w:val="16"/>
-          <w:szCs w:val="16"/>
-        </w:rPr>
-      </w:pPr>
-    </w:p>
-    <w:p>
-      <w:pPr>
-        <w:spacing w:line="240" w:lineRule="auto"/>
-        <w:contextualSpacing/>
-        <w:rPr>
-          <w:rFonts w:ascii="Courier New" w:hAnsi="Courier New" w:cs="Courier New"/>
-          <w:sz w:val="16"/>
-          <w:szCs w:val="16"/>
-        </w:rPr>
-      </w:pPr>
-    </w:p>
-    <w:p>
-      <w:pPr>
-        <w:spacing w:line="240" w:lineRule="auto"/>
-        <w:contextualSpacing/>
-        <w:rPr>
-          <w:rFonts w:ascii="Courier New" w:hAnsi="Courier New" w:cs="Courier New"/>
-          <w:sz w:val="16"/>
-          <w:szCs w:val="16"/>
-        </w:rPr>
-      </w:pPr>
-    </w:p>
-    <w:p>
-      <w:pPr>
-        <w:spacing w:line="240" w:lineRule="auto"/>
-        <w:contextualSpacing/>
-        <w:rPr>
-          <w:rFonts w:ascii="Courier New" w:hAnsi="Courier New" w:cs="Courier New"/>
-          <w:sz w:val="16"/>
-          <w:szCs w:val="16"/>
-        </w:rPr>
-      </w:pPr>
-      <w:r>
-        <w:rPr>
-          <w:rFonts w:ascii="Courier New" w:hAnsi="Courier New" w:cs="Courier New"/>
-          <w:sz w:val="16"/>
-          <w:szCs w:val="16"/>
-          <w:highlight w:val="yellow"/>
-        </w:rPr>
-        <w:t>Help on module validation:</w:t>
-      </w:r>
-    </w:p>
-    <w:p>
-      <w:pPr>
-        <w:spacing w:line="240" w:lineRule="auto"/>
-        <w:contextualSpacing/>
-        <w:rPr>
-          <w:rFonts w:ascii="Courier New" w:hAnsi="Courier New" w:cs="Courier New"/>
-          <w:sz w:val="16"/>
-          <w:szCs w:val="16"/>
-        </w:rPr>
-      </w:pPr>
-    </w:p>
-    <w:p>
-      <w:pPr>
-        <w:spacing w:line="240" w:lineRule="auto"/>
-        <w:contextualSpacing/>
-        <w:rPr>
-          <w:rFonts w:ascii="Courier New" w:hAnsi="Courier New" w:cs="Courier New"/>
-          <w:sz w:val="16"/>
-          <w:szCs w:val="16"/>
-        </w:rPr>
-      </w:pPr>
-      <w:r>
-        <w:rPr>
-          <w:rFonts w:ascii="Courier New" w:hAnsi="Courier New" w:cs="Courier New"/>
-          <w:sz w:val="16"/>
-          <w:szCs w:val="16"/>
-        </w:rPr>
-        <w:t>NAME</w:t>
-      </w:r>
-    </w:p>
-    <w:p>
-      <w:pPr>
-        <w:spacing w:line="240" w:lineRule="auto"/>
-        <w:contextualSpacing/>
-        <w:rPr>
-          <w:rFonts w:ascii="Courier New" w:hAnsi="Courier New" w:cs="Courier New"/>
-          <w:sz w:val="16"/>
-          <w:szCs w:val="16"/>
-        </w:rPr>
-      </w:pPr>
-      <w:r>
-        <w:rPr>
-          <w:rFonts w:ascii="Courier New" w:hAnsi="Courier New" w:cs="Courier New"/>
-          <w:sz w:val="16"/>
-          <w:szCs w:val="16"/>
-        </w:rPr>
-        <w:t xml:space="preserve">    validation - the validation module for all numeric input.</w:t>
-      </w:r>
-    </w:p>
-    <w:p>
-      <w:pPr>
-        <w:spacing w:line="240" w:lineRule="auto"/>
-        <w:contextualSpacing/>
-        <w:rPr>
-          <w:rFonts w:ascii="Courier New" w:hAnsi="Courier New" w:cs="Courier New"/>
-          <w:sz w:val="16"/>
-          <w:szCs w:val="16"/>
-        </w:rPr>
-      </w:pPr>
-    </w:p>
-    <w:p>
-      <w:pPr>
-        <w:spacing w:line="240" w:lineRule="auto"/>
-        <w:contextualSpacing/>
-        <w:rPr>
-          <w:rFonts w:ascii="Courier New" w:hAnsi="Courier New" w:cs="Courier New"/>
-          <w:sz w:val="16"/>
-          <w:szCs w:val="16"/>
-        </w:rPr>
-      </w:pPr>
-      <w:r>
-        <w:rPr>
-          <w:rFonts w:ascii="Courier New" w:hAnsi="Courier New" w:cs="Courier New"/>
-          <w:sz w:val="16"/>
-          <w:szCs w:val="16"/>
-        </w:rPr>
-        <w:t>FUNCTIONS</w:t>
-      </w:r>
-    </w:p>
-    <w:p>
-      <w:pPr>
-        <w:spacing w:line="240" w:lineRule="auto"/>
-        <w:contextualSpacing/>
-        <w:rPr>
-          <w:rFonts w:ascii="Courier New" w:hAnsi="Courier New" w:cs="Courier New"/>
-          <w:sz w:val="16"/>
-          <w:szCs w:val="16"/>
-        </w:rPr>
-      </w:pPr>
-      <w:r>
-        <w:rPr>
-          <w:rFonts w:ascii="Courier New" w:hAnsi="Courier New" w:cs="Courier New"/>
-          <w:sz w:val="16"/>
-          <w:szCs w:val="16"/>
-        </w:rPr>
-        <w:t xml:space="preserve">    get_num(prompt, data_type='int')</w:t>
-      </w:r>
-    </w:p>
-    <w:p>
-      <w:pPr>
-        <w:spacing w:line="240" w:lineRule="auto"/>
-        <w:contextualSpacing/>
-        <w:rPr>
-          <w:rFonts w:ascii="Courier New" w:hAnsi="Courier New" w:cs="Courier New"/>
-          <w:sz w:val="16"/>
-          <w:szCs w:val="16"/>
-        </w:rPr>
-      </w:pPr>
-      <w:r>
-        <w:rPr>
-          <w:rFonts w:ascii="Courier New" w:hAnsi="Courier New" w:cs="Courier New"/>
-          <w:sz w:val="16"/>
-          <w:szCs w:val="16"/>
-        </w:rPr>
-        <w:t xml:space="preserve">        Display an input prompt to get a number from the user, and convert it to a int or float</w:t>
-      </w:r>
-    </w:p>
-    <w:p>
-      <w:pPr>
-        <w:spacing w:line="240" w:lineRule="auto"/>
-        <w:contextualSpacing/>
-        <w:rPr>
-          <w:rFonts w:ascii="Courier New" w:hAnsi="Courier New" w:cs="Courier New"/>
-          <w:sz w:val="16"/>
-          <w:szCs w:val="16"/>
-        </w:rPr>
-      </w:pPr>
-      <w:r>
-        <w:rPr>
-          <w:rFonts w:ascii="Courier New" w:hAnsi="Courier New" w:cs="Courier New"/>
-          <w:sz w:val="16"/>
-          <w:szCs w:val="16"/>
-        </w:rPr>
-        <w:t xml:space="preserve">        and loop again if invalid</w:t>
-      </w:r>
-    </w:p>
-    <w:p>
-      <w:pPr>
-        <w:spacing w:line="240" w:lineRule="auto"/>
-        <w:contextualSpacing/>
-        <w:rPr>
-          <w:rFonts w:ascii="Courier New" w:hAnsi="Courier New" w:cs="Courier New"/>
-          <w:sz w:val="16"/>
-          <w:szCs w:val="16"/>
-        </w:rPr>
-      </w:pPr>
-      <w:r>
-        <w:rPr>
-          <w:rFonts w:ascii="Courier New" w:hAnsi="Courier New" w:cs="Courier New"/>
-          <w:sz w:val="16"/>
-          <w:szCs w:val="16"/>
-        </w:rPr>
-        <w:t xml:space="preserve">        </w:t>
-      </w:r>
-    </w:p>
-    <w:p>
-      <w:pPr>
-        <w:spacing w:line="240" w:lineRule="auto"/>
-        <w:contextualSpacing/>
-        <w:rPr>
-          <w:rFonts w:ascii="Courier New" w:hAnsi="Courier New" w:cs="Courier New"/>
-          <w:sz w:val="16"/>
-          <w:szCs w:val="16"/>
-        </w:rPr>
-      </w:pPr>
-      <w:r>
-        <w:rPr>
-          <w:rFonts w:ascii="Courier New" w:hAnsi="Courier New" w:cs="Courier New"/>
-          <w:sz w:val="16"/>
-          <w:szCs w:val="16"/>
-        </w:rPr>
-        <w:t xml:space="preserve">        :param prompt: the text that will be used for the user's input prompt</w:t>
-      </w:r>
-    </w:p>
-    <w:p>
-      <w:pPr>
-        <w:spacing w:line="240" w:lineRule="auto"/>
-        <w:contextualSpacing/>
-        <w:rPr>
-          <w:rFonts w:ascii="Courier New" w:hAnsi="Courier New" w:cs="Courier New"/>
-          <w:sz w:val="16"/>
-          <w:szCs w:val="16"/>
-        </w:rPr>
-      </w:pPr>
-      <w:r>
-        <w:rPr>
-          <w:rFonts w:ascii="Courier New" w:hAnsi="Courier New" w:cs="Courier New"/>
-          <w:sz w:val="16"/>
-          <w:szCs w:val="16"/>
-        </w:rPr>
-        <w:t xml:space="preserve">        :type prompt: string</w:t>
-      </w:r>
-    </w:p>
-    <w:p>
-      <w:pPr>
-        <w:spacing w:line="240" w:lineRule="auto"/>
-        <w:contextualSpacing/>
-        <w:rPr>
-          <w:rFonts w:ascii="Courier New" w:hAnsi="Courier New" w:cs="Courier New"/>
-          <w:sz w:val="16"/>
-          <w:szCs w:val="16"/>
-        </w:rPr>
-      </w:pPr>
-      <w:r>
-        <w:rPr>
-          <w:rFonts w:ascii="Courier New" w:hAnsi="Courier New" w:cs="Courier New"/>
-          <w:sz w:val="16"/>
-          <w:szCs w:val="16"/>
-        </w:rPr>
-        <w:t xml:space="preserve">        :param data_type: a string indicating how the user input will be converted to (default=int or float)</w:t>
-      </w:r>
-    </w:p>
-    <w:p>
-      <w:pPr>
-        <w:spacing w:line="240" w:lineRule="auto"/>
-        <w:contextualSpacing/>
-        <w:rPr>
-          <w:rFonts w:ascii="Courier New" w:hAnsi="Courier New" w:cs="Courier New"/>
-          <w:sz w:val="16"/>
-          <w:szCs w:val="16"/>
-        </w:rPr>
-      </w:pPr>
-      <w:r>
-        <w:rPr>
-          <w:rFonts w:ascii="Courier New" w:hAnsi="Courier New" w:cs="Courier New"/>
-          <w:sz w:val="16"/>
-          <w:szCs w:val="16"/>
-        </w:rPr>
-        <w:t xml:space="preserve">        :type data_type: string</w:t>
-      </w:r>
-    </w:p>
-    <w:p>
-      <w:pPr>
-        <w:spacing w:line="240" w:lineRule="auto"/>
-        <w:contextualSpacing/>
-        <w:rPr>
-          <w:rFonts w:ascii="Courier New" w:hAnsi="Courier New" w:cs="Courier New"/>
-          <w:sz w:val="16"/>
-          <w:szCs w:val="16"/>
-        </w:rPr>
-      </w:pPr>
-      <w:r>
-        <w:rPr>
-          <w:rFonts w:ascii="Courier New" w:hAnsi="Courier New" w:cs="Courier New"/>
-          <w:sz w:val="16"/>
-          <w:szCs w:val="16"/>
-        </w:rPr>
-        <w:t xml:space="preserve">        </w:t>
-      </w:r>
-    </w:p>
-    <w:p>
-      <w:pPr>
-        <w:spacing w:line="240" w:lineRule="auto"/>
-        <w:contextualSpacing/>
-        <w:rPr>
-          <w:rFonts w:ascii="Courier New" w:hAnsi="Courier New" w:cs="Courier New"/>
-          <w:sz w:val="16"/>
-          <w:szCs w:val="16"/>
-        </w:rPr>
-      </w:pPr>
-      <w:r>
-        <w:rPr>
-          <w:rFonts w:ascii="Courier New" w:hAnsi="Courier New" w:cs="Courier New"/>
-          <w:sz w:val="16"/>
-          <w:szCs w:val="16"/>
-        </w:rPr>
-        <w:t xml:space="preserve">        :return the user's input as a number that will be either a int or float</w:t>
-      </w:r>
-    </w:p>
-    <w:p>
-      <w:pPr>
-        <w:spacing w:line="240" w:lineRule="auto"/>
-        <w:contextualSpacing/>
-        <w:rPr>
-          <w:rFonts w:ascii="Courier New" w:hAnsi="Courier New" w:cs="Courier New"/>
-          <w:sz w:val="16"/>
-          <w:szCs w:val="16"/>
-        </w:rPr>
-      </w:pPr>
-      <w:r>
-        <w:rPr>
-          <w:rFonts w:ascii="Courier New" w:hAnsi="Courier New" w:cs="Courier New"/>
-          <w:sz w:val="16"/>
-          <w:szCs w:val="16"/>
-        </w:rPr>
-        <w:t xml:space="preserve">        :rtype int or float</w:t>
-      </w:r>
-    </w:p>
-    <w:p>
-      <w:pPr>
-        <w:spacing w:line="240" w:lineRule="auto"/>
-        <w:contextualSpacing/>
-        <w:rPr>
-          <w:rFonts w:ascii="Courier New" w:hAnsi="Courier New" w:cs="Courier New"/>
-          <w:sz w:val="16"/>
-          <w:szCs w:val="16"/>
-        </w:rPr>
-      </w:pPr>
-      <w:r>
-        <w:rPr>
-          <w:rFonts w:ascii="Courier New" w:hAnsi="Courier New" w:cs="Courier New"/>
-          <w:sz w:val="16"/>
-          <w:szCs w:val="16"/>
-        </w:rPr>
-        <w:t xml:space="preserve">    </w:t>
-      </w:r>
-    </w:p>
-    <w:p>
-      <w:pPr>
-        <w:spacing w:line="240" w:lineRule="auto"/>
-        <w:contextualSpacing/>
-        <w:rPr>
-          <w:rFonts w:ascii="Courier New" w:hAnsi="Courier New" w:cs="Courier New"/>
-          <w:sz w:val="16"/>
-          <w:szCs w:val="16"/>
-        </w:rPr>
-      </w:pPr>
-      <w:r>
-        <w:rPr>
-          <w:rFonts w:ascii="Courier New" w:hAnsi="Courier New" w:cs="Courier New"/>
-          <w:sz w:val="16"/>
-          <w:szCs w:val="16"/>
-        </w:rPr>
-        <w:t xml:space="preserve">    get_positive_num(prompt, data_type='int')</w:t>
-      </w:r>
-    </w:p>
-    <w:p>
-      <w:pPr>
-        <w:spacing w:line="240" w:lineRule="auto"/>
-        <w:contextualSpacing/>
-        <w:rPr>
-          <w:rFonts w:ascii="Courier New" w:hAnsi="Courier New" w:cs="Courier New"/>
-          <w:sz w:val="16"/>
-          <w:szCs w:val="16"/>
-        </w:rPr>
-      </w:pPr>
-      <w:r>
-        <w:rPr>
-          <w:rFonts w:ascii="Courier New" w:hAnsi="Courier New" w:cs="Courier New"/>
-          <w:sz w:val="16"/>
-          <w:szCs w:val="16"/>
-        </w:rPr>
-        <w:t xml:space="preserve">        Display an input prompt to get a positive number from the user, and convert it to a int or float</w:t>
-      </w:r>
-    </w:p>
-    <w:p>
-      <w:pPr>
-        <w:spacing w:line="240" w:lineRule="auto"/>
-        <w:contextualSpacing/>
-        <w:rPr>
-          <w:rFonts w:ascii="Courier New" w:hAnsi="Courier New" w:cs="Courier New"/>
-          <w:sz w:val="16"/>
-          <w:szCs w:val="16"/>
-        </w:rPr>
-      </w:pPr>
-      <w:r>
-        <w:rPr>
-          <w:rFonts w:ascii="Courier New" w:hAnsi="Courier New" w:cs="Courier New"/>
-          <w:sz w:val="16"/>
-          <w:szCs w:val="16"/>
-        </w:rPr>
-        <w:t xml:space="preserve">        and loop again if invalid</w:t>
-      </w:r>
-    </w:p>
-    <w:p>
-      <w:pPr>
-        <w:spacing w:line="240" w:lineRule="auto"/>
-        <w:contextualSpacing/>
-        <w:rPr>
-          <w:rFonts w:ascii="Courier New" w:hAnsi="Courier New" w:cs="Courier New"/>
-          <w:sz w:val="16"/>
-          <w:szCs w:val="16"/>
-        </w:rPr>
-      </w:pPr>
-      <w:r>
-        <w:rPr>
-          <w:rFonts w:ascii="Courier New" w:hAnsi="Courier New" w:cs="Courier New"/>
-          <w:sz w:val="16"/>
-          <w:szCs w:val="16"/>
-        </w:rPr>
-        <w:t xml:space="preserve">        </w:t>
-      </w:r>
-    </w:p>
-    <w:p>
-      <w:pPr>
-        <w:spacing w:line="240" w:lineRule="auto"/>
-        <w:contextualSpacing/>
-        <w:rPr>
-          <w:rFonts w:ascii="Courier New" w:hAnsi="Courier New" w:cs="Courier New"/>
-          <w:sz w:val="16"/>
-          <w:szCs w:val="16"/>
-        </w:rPr>
-      </w:pPr>
-      <w:r>
-        <w:rPr>
-          <w:rFonts w:ascii="Courier New" w:hAnsi="Courier New" w:cs="Courier New"/>
-          <w:sz w:val="16"/>
-          <w:szCs w:val="16"/>
-        </w:rPr>
-        <w:t xml:space="preserve">        :param prompt: the text that will be used for the user's input prompt</w:t>
-      </w:r>
-    </w:p>
-    <w:p>
-      <w:pPr>
-        <w:spacing w:line="240" w:lineRule="auto"/>
-        <w:contextualSpacing/>
-        <w:rPr>
-          <w:rFonts w:ascii="Courier New" w:hAnsi="Courier New" w:cs="Courier New"/>
-          <w:sz w:val="16"/>
-          <w:szCs w:val="16"/>
-        </w:rPr>
-      </w:pPr>
-      <w:r>
-        <w:rPr>
-          <w:rFonts w:ascii="Courier New" w:hAnsi="Courier New" w:cs="Courier New"/>
-          <w:sz w:val="16"/>
-          <w:szCs w:val="16"/>
-        </w:rPr>
-        <w:t xml:space="preserve">        :type prompt: string</w:t>
-      </w:r>
-    </w:p>
-    <w:p>
-      <w:pPr>
-        <w:spacing w:line="240" w:lineRule="auto"/>
-        <w:contextualSpacing/>
-        <w:rPr>
-          <w:rFonts w:ascii="Courier New" w:hAnsi="Courier New" w:cs="Courier New"/>
-          <w:sz w:val="16"/>
-          <w:szCs w:val="16"/>
-        </w:rPr>
-      </w:pPr>
-      <w:r>
-        <w:rPr>
-          <w:rFonts w:ascii="Courier New" w:hAnsi="Courier New" w:cs="Courier New"/>
-          <w:sz w:val="16"/>
-          <w:szCs w:val="16"/>
-        </w:rPr>
-        <w:t xml:space="preserve">        :param data_type: a string indicating how the user input will be converted to (default=int or float)</w:t>
-      </w:r>
-    </w:p>
-    <w:p>
-      <w:pPr>
-        <w:spacing w:line="240" w:lineRule="auto"/>
-        <w:contextualSpacing/>
-        <w:rPr>
-          <w:rFonts w:ascii="Courier New" w:hAnsi="Courier New" w:cs="Courier New"/>
-          <w:sz w:val="16"/>
-          <w:szCs w:val="16"/>
-        </w:rPr>
-      </w:pPr>
-      <w:r>
-        <w:rPr>
-          <w:rFonts w:ascii="Courier New" w:hAnsi="Courier New" w:cs="Courier New"/>
-          <w:sz w:val="16"/>
-          <w:szCs w:val="16"/>
-        </w:rPr>
-        <w:t xml:space="preserve">        :type data_type: string</w:t>
-      </w:r>
-    </w:p>
-    <w:p>
-      <w:pPr>
-        <w:spacing w:line="240" w:lineRule="auto"/>
-        <w:contextualSpacing/>
-        <w:rPr>
-          <w:rFonts w:ascii="Courier New" w:hAnsi="Courier New" w:cs="Courier New"/>
-          <w:sz w:val="16"/>
-          <w:szCs w:val="16"/>
-        </w:rPr>
-      </w:pPr>
-      <w:r>
-        <w:rPr>
-          <w:rFonts w:ascii="Courier New" w:hAnsi="Courier New" w:cs="Courier New"/>
-          <w:sz w:val="16"/>
-          <w:szCs w:val="16"/>
-        </w:rPr>
-        <w:t xml:space="preserve">        </w:t>
-      </w:r>
-    </w:p>
-    <w:p>
-      <w:pPr>
-        <w:spacing w:line="240" w:lineRule="auto"/>
-        <w:contextualSpacing/>
-        <w:rPr>
-          <w:rFonts w:ascii="Courier New" w:hAnsi="Courier New" w:cs="Courier New"/>
-          <w:sz w:val="16"/>
-          <w:szCs w:val="16"/>
-        </w:rPr>
-      </w:pPr>
-      <w:r>
-        <w:rPr>
-          <w:rFonts w:ascii="Courier New" w:hAnsi="Courier New" w:cs="Courier New"/>
-          <w:sz w:val="16"/>
-          <w:szCs w:val="16"/>
-        </w:rPr>
-        <w:t xml:space="preserve">        :return the user's input as a number that will be either a int or float</w:t>
-      </w:r>
-    </w:p>
-    <w:p>
-      <w:pPr>
-        <w:spacing w:line="240" w:lineRule="auto"/>
-        <w:contextualSpacing/>
-        <w:rPr>
-          <w:rFonts w:ascii="Courier New" w:hAnsi="Courier New" w:cs="Courier New"/>
-          <w:sz w:val="16"/>
-          <w:szCs w:val="16"/>
-        </w:rPr>
-      </w:pPr>
-      <w:r>
-        <w:rPr>
-          <w:rFonts w:ascii="Courier New" w:hAnsi="Courier New" w:cs="Courier New"/>
-          <w:sz w:val="16"/>
-          <w:szCs w:val="16"/>
-        </w:rPr>
-        <w:t xml:space="preserve">        :rtype int or float</w:t>
-      </w:r>
-    </w:p>
-    <w:p>
-      <w:pPr>
-        <w:spacing w:line="240" w:lineRule="auto"/>
-        <w:contextualSpacing/>
-        <w:rPr>
-          <w:rFonts w:ascii="Courier New" w:hAnsi="Courier New" w:cs="Courier New"/>
-          <w:sz w:val="16"/>
-          <w:szCs w:val="16"/>
-        </w:rPr>
-      </w:pPr>
-      <w:r>
-        <w:rPr>
-          <w:rFonts w:ascii="Courier New" w:hAnsi="Courier New" w:cs="Courier New"/>
-          <w:sz w:val="16"/>
-          <w:szCs w:val="16"/>
-        </w:rPr>
-        <w:t xml:space="preserve">    </w:t>
-      </w:r>
-    </w:p>
-    <w:p>
-      <w:pPr>
-        <w:spacing w:line="240" w:lineRule="auto"/>
-        <w:contextualSpacing/>
-        <w:rPr>
-          <w:rFonts w:ascii="Courier New" w:hAnsi="Courier New" w:cs="Courier New"/>
-          <w:sz w:val="16"/>
-          <w:szCs w:val="16"/>
-        </w:rPr>
-      </w:pPr>
-      <w:r>
-        <w:rPr>
-          <w:rFonts w:ascii="Courier New" w:hAnsi="Courier New" w:cs="Courier New"/>
-          <w:sz w:val="16"/>
-          <w:szCs w:val="16"/>
-        </w:rPr>
-        <w:lastRenderedPageBreak/>
         <w:t xml:space="preserve">    get_range(prompt, low, high, data_type='int')</w:t>
       </w:r>
     </w:p>
@@ -8405,6 +9194,268 @@
 <file path=word/numbering.xml><?xml version="1.0" encoding="utf-8"?>
 <w:numbering xmlns:wpc="http://schemas.microsoft.com/office/word/2010/wordprocessingCanvas" xmlns:cx="http://schemas.microsoft.com/office/drawing/2014/chartex" xmlns:cx1="http://schemas.microsoft.com/office/drawing/2015/9/8/chartex" xmlns:mc="http://schemas.openxmlformats.org/markup-compatibility/2006" xmlns:o="urn:schemas-microsoft-com:office:office" xmlns:r="http://schemas.openxmlformats.org/officeDocument/2006/relationships" xmlns:m="http://schemas.openxmlformats.org/officeDocument/2006/math" xmlns:v="urn:schemas-microsoft-com:vml" xmlns:wp14="http://schemas.microsoft.com/office/word/2010/wordprocessingDrawing" xmlns:wp="http://schemas.openxmlformats.org/drawingml/2006/wordprocessingDrawing" xmlns:w10="urn:schemas-microsoft-com:office:word" xmlns:w="http://schemas.openxmlformats.org/wordprocessingml/2006/main" xmlns:w14="http://schemas.microsoft.com/office/word/2010/wordml" xmlns:w15="http://schemas.microsoft.com/office/word/2012/wordml" xmlns:w16se="http://schemas.microsoft.com/office/word/2015/wordml/symex" xmlns:wpg="http://schemas.microsoft.com/office/word/2010/wordprocessingGroup" xmlns:wpi="http://schemas.microsoft.com/office/word/2010/wordprocessingInk" xmlns:wne="http://schemas.microsoft.com/office/word/2006/wordml" xmlns:wps="http://schemas.microsoft.com/office/word/2010/wordprocessingShape" mc:Ignorable="w14 w15 w16se wp14">
   <w:abstractNum w:abstractNumId="0" w15:restartNumberingAfterBreak="0">
+    <w:nsid w:val="2E163CB9"/>
+    <w:multiLevelType w:val="multilevel"/>
+    <w:tmpl w:val="93DE14D4"/>
+    <w:lvl w:ilvl="0">
+      <w:start w:val="1"/>
+      <w:numFmt w:val="bullet"/>
+      <w:lvlText w:val=""/>
+      <w:lvlJc w:val="left"/>
+      <w:pPr>
+        <w:tabs>
+          <w:tab w:val="num" w:pos="720"/>
+        </w:tabs>
+        <w:ind w:left="720" w:hanging="360"/>
+      </w:pPr>
+      <w:rPr>
+        <w:rFonts w:ascii="Symbol" w:hAnsi="Symbol" w:hint="default"/>
+        <w:sz w:val="20"/>
+      </w:rPr>
+    </w:lvl>
+    <w:lvl w:ilvl="1">
+      <w:start w:val="1"/>
+      <w:numFmt w:val="bullet"/>
+      <w:lvlText w:val="o"/>
+      <w:lvlJc w:val="left"/>
+      <w:pPr>
+        <w:tabs>
+          <w:tab w:val="num" w:pos="1440"/>
+        </w:tabs>
+        <w:ind w:left="1440" w:hanging="360"/>
+      </w:pPr>
+      <w:rPr>
+        <w:rFonts w:ascii="Courier New" w:hAnsi="Courier New" w:hint="default"/>
+        <w:sz w:val="20"/>
+      </w:rPr>
+    </w:lvl>
+    <w:lvl w:ilvl="2" w:tentative="1">
+      <w:start w:val="1"/>
+      <w:numFmt w:val="bullet"/>
+      <w:lvlText w:val=""/>
+      <w:lvlJc w:val="left"/>
+      <w:pPr>
+        <w:tabs>
+          <w:tab w:val="num" w:pos="2160"/>
+        </w:tabs>
+        <w:ind w:left="2160" w:hanging="360"/>
+      </w:pPr>
+      <w:rPr>
+        <w:rFonts w:ascii="Wingdings" w:hAnsi="Wingdings" w:hint="default"/>
+        <w:sz w:val="20"/>
+      </w:rPr>
+    </w:lvl>
+    <w:lvl w:ilvl="3" w:tentative="1">
+      <w:start w:val="1"/>
+      <w:numFmt w:val="bullet"/>
+      <w:lvlText w:val=""/>
+      <w:lvlJc w:val="left"/>
+      <w:pPr>
+        <w:tabs>
+          <w:tab w:val="num" w:pos="2880"/>
+        </w:tabs>
+        <w:ind w:left="2880" w:hanging="360"/>
+      </w:pPr>
+      <w:rPr>
+        <w:rFonts w:ascii="Wingdings" w:hAnsi="Wingdings" w:hint="default"/>
+        <w:sz w:val="20"/>
+      </w:rPr>
+    </w:lvl>
+    <w:lvl w:ilvl="4" w:tentative="1">
+      <w:start w:val="1"/>
+      <w:numFmt w:val="bullet"/>
+      <w:lvlText w:val=""/>
+      <w:lvlJc w:val="left"/>
+      <w:pPr>
+        <w:tabs>
+          <w:tab w:val="num" w:pos="3600"/>
+        </w:tabs>
+        <w:ind w:left="3600" w:hanging="360"/>
+      </w:pPr>
+      <w:rPr>
+        <w:rFonts w:ascii="Wingdings" w:hAnsi="Wingdings" w:hint="default"/>
+        <w:sz w:val="20"/>
+      </w:rPr>
+    </w:lvl>
+    <w:lvl w:ilvl="5" w:tentative="1">
+      <w:start w:val="1"/>
+      <w:numFmt w:val="bullet"/>
+      <w:lvlText w:val=""/>
+      <w:lvlJc w:val="left"/>
+      <w:pPr>
+        <w:tabs>
+          <w:tab w:val="num" w:pos="4320"/>
+        </w:tabs>
+        <w:ind w:left="4320" w:hanging="360"/>
+      </w:pPr>
+      <w:rPr>
+        <w:rFonts w:ascii="Wingdings" w:hAnsi="Wingdings" w:hint="default"/>
+        <w:sz w:val="20"/>
+      </w:rPr>
+    </w:lvl>
+    <w:lvl w:ilvl="6" w:tentative="1">
+      <w:start w:val="1"/>
+      <w:numFmt w:val="bullet"/>
+      <w:lvlText w:val=""/>
+      <w:lvlJc w:val="left"/>
+      <w:pPr>
+        <w:tabs>
+          <w:tab w:val="num" w:pos="5040"/>
+        </w:tabs>
+        <w:ind w:left="5040" w:hanging="360"/>
+      </w:pPr>
+      <w:rPr>
+        <w:rFonts w:ascii="Wingdings" w:hAnsi="Wingdings" w:hint="default"/>
+        <w:sz w:val="20"/>
+      </w:rPr>
+    </w:lvl>
+    <w:lvl w:ilvl="7" w:tentative="1">
+      <w:start w:val="1"/>
+      <w:numFmt w:val="bullet"/>
+      <w:lvlText w:val=""/>
+      <w:lvlJc w:val="left"/>
+      <w:pPr>
+        <w:tabs>
+          <w:tab w:val="num" w:pos="5760"/>
+        </w:tabs>
+        <w:ind w:left="5760" w:hanging="360"/>
+      </w:pPr>
+      <w:rPr>
+        <w:rFonts w:ascii="Wingdings" w:hAnsi="Wingdings" w:hint="default"/>
+        <w:sz w:val="20"/>
+      </w:rPr>
+    </w:lvl>
+    <w:lvl w:ilvl="8" w:tentative="1">
+      <w:start w:val="1"/>
+      <w:numFmt w:val="bullet"/>
+      <w:lvlText w:val=""/>
+      <w:lvlJc w:val="left"/>
+      <w:pPr>
+        <w:tabs>
+          <w:tab w:val="num" w:pos="6480"/>
+        </w:tabs>
+        <w:ind w:left="6480" w:hanging="360"/>
+      </w:pPr>
+      <w:rPr>
+        <w:rFonts w:ascii="Wingdings" w:hAnsi="Wingdings" w:hint="default"/>
+        <w:sz w:val="20"/>
+      </w:rPr>
+    </w:lvl>
+  </w:abstractNum>
+  <w:abstractNum w:abstractNumId="1" w15:restartNumberingAfterBreak="0">
+    <w:nsid w:val="30EA424E"/>
+    <w:multiLevelType w:val="hybridMultilevel"/>
+    <w:tmpl w:val="B566C152"/>
+    <w:lvl w:ilvl="0" w:tplc="04090001">
+      <w:start w:val="1"/>
+      <w:numFmt w:val="bullet"/>
+      <w:lvlText w:val=""/>
+      <w:lvlJc w:val="left"/>
+      <w:pPr>
+        <w:ind w:left="720" w:hanging="360"/>
+      </w:pPr>
+      <w:rPr>
+        <w:rFonts w:ascii="Symbol" w:hAnsi="Symbol" w:hint="default"/>
+      </w:rPr>
+    </w:lvl>
+    <w:lvl w:ilvl="1" w:tplc="04090003">
+      <w:start w:val="1"/>
+      <w:numFmt w:val="bullet"/>
+      <w:lvlText w:val="o"/>
+      <w:lvlJc w:val="left"/>
+      <w:pPr>
+        <w:ind w:left="1440" w:hanging="360"/>
+      </w:pPr>
+      <w:rPr>
+        <w:rFonts w:ascii="Courier New" w:hAnsi="Courier New" w:cs="Courier New" w:hint="default"/>
+      </w:rPr>
+    </w:lvl>
+    <w:lvl w:ilvl="2" w:tplc="04090005" w:tentative="1">
+      <w:start w:val="1"/>
+      <w:numFmt w:val="bullet"/>
+      <w:lvlText w:val=""/>
+      <w:lvlJc w:val="left"/>
+      <w:pPr>
+        <w:ind w:left="2160" w:hanging="360"/>
+      </w:pPr>
+      <w:rPr>
+        <w:rFonts w:ascii="Wingdings" w:hAnsi="Wingdings" w:hint="default"/>
+      </w:rPr>
+    </w:lvl>
+    <w:lvl w:ilvl="3" w:tplc="04090001" w:tentative="1">
+      <w:start w:val="1"/>
+      <w:numFmt w:val="bullet"/>
+      <w:lvlText w:val=""/>
+      <w:lvlJc w:val="left"/>
+      <w:pPr>
+        <w:ind w:left="2880" w:hanging="360"/>
+      </w:pPr>
+      <w:rPr>
+        <w:rFonts w:ascii="Symbol" w:hAnsi="Symbol" w:hint="default"/>
+      </w:rPr>
+    </w:lvl>
+    <w:lvl w:ilvl="4" w:tplc="04090003" w:tentative="1">
+      <w:start w:val="1"/>
+      <w:numFmt w:val="bullet"/>
+      <w:lvlText w:val="o"/>
+      <w:lvlJc w:val="left"/>
+      <w:pPr>
+        <w:ind w:left="3600" w:hanging="360"/>
+      </w:pPr>
+      <w:rPr>
+        <w:rFonts w:ascii="Courier New" w:hAnsi="Courier New" w:cs="Courier New" w:hint="default"/>
+      </w:rPr>
+    </w:lvl>
+    <w:lvl w:ilvl="5" w:tplc="04090005" w:tentative="1">
+      <w:start w:val="1"/>
+      <w:numFmt w:val="bullet"/>
+      <w:lvlText w:val=""/>
+      <w:lvlJc w:val="left"/>
+      <w:pPr>
+        <w:ind w:left="4320" w:hanging="360"/>
+      </w:pPr>
+      <w:rPr>
+        <w:rFonts w:ascii="Wingdings" w:hAnsi="Wingdings" w:hint="default"/>
+      </w:rPr>
+    </w:lvl>
+    <w:lvl w:ilvl="6" w:tplc="04090001" w:tentative="1">
+      <w:start w:val="1"/>
+      <w:numFmt w:val="bullet"/>
+      <w:lvlText w:val=""/>
+      <w:lvlJc w:val="left"/>
+      <w:pPr>
+        <w:ind w:left="5040" w:hanging="360"/>
+      </w:pPr>
+      <w:rPr>
+        <w:rFonts w:ascii="Symbol" w:hAnsi="Symbol" w:hint="default"/>
+      </w:rPr>
+    </w:lvl>
+    <w:lvl w:ilvl="7" w:tplc="04090003" w:tentative="1">
+      <w:start w:val="1"/>
+      <w:numFmt w:val="bullet"/>
+      <w:lvlText w:val="o"/>
+      <w:lvlJc w:val="left"/>
+      <w:pPr>
+        <w:ind w:left="5760" w:hanging="360"/>
+      </w:pPr>
+      <w:rPr>
+        <w:rFonts w:ascii="Courier New" w:hAnsi="Courier New" w:cs="Courier New" w:hint="default"/>
+      </w:rPr>
+    </w:lvl>
+    <w:lvl w:ilvl="8" w:tplc="04090005" w:tentative="1">
+      <w:start w:val="1"/>
+      <w:numFmt w:val="bullet"/>
+      <w:lvlText w:val=""/>
+      <w:lvlJc w:val="left"/>
+      <w:pPr>
+        <w:ind w:left="6480" w:hanging="360"/>
+      </w:pPr>
+      <w:rPr>
+        <w:rFonts w:ascii="Wingdings" w:hAnsi="Wingdings" w:hint="default"/>
+      </w:rPr>
+    </w:lvl>
+  </w:abstractNum>
+  <w:abstractNum w:abstractNumId="2" w15:restartNumberingAfterBreak="0">
     <w:nsid w:val="49F207D9"/>
     <w:multiLevelType w:val="multilevel"/>
     <w:tmpl w:val="6D34C772"/>
@@ -8553,7 +9604,7 @@
       </w:rPr>
     </w:lvl>
   </w:abstractNum>
-  <w:abstractNum w:abstractNumId="1" w15:restartNumberingAfterBreak="0">
+  <w:abstractNum w:abstractNumId="3" w15:restartNumberingAfterBreak="0">
     <w:nsid w:val="536515EF"/>
     <w:multiLevelType w:val="hybridMultilevel"/>
     <w:tmpl w:val="F5DA41FE"/>
@@ -8642,7 +9693,7 @@
       </w:pPr>
     </w:lvl>
   </w:abstractNum>
-  <w:abstractNum w:abstractNumId="2" w15:restartNumberingAfterBreak="0">
+  <w:abstractNum w:abstractNumId="4" w15:restartNumberingAfterBreak="0">
     <w:nsid w:val="70860E1C"/>
     <w:multiLevelType w:val="hybridMultilevel"/>
     <w:tmpl w:val="D280F682"/>
@@ -8732,13 +9783,19 @@
     </w:lvl>
   </w:abstractNum>
   <w:num w:numId="1">
-    <w:abstractNumId w:val="1"/>
+    <w:abstractNumId w:val="3"/>
   </w:num>
   <w:num w:numId="2">
+    <w:abstractNumId w:val="4"/>
+  </w:num>
+  <w:num w:numId="3">
     <w:abstractNumId w:val="2"/>
   </w:num>
-  <w:num w:numId="3">
+  <w:num w:numId="4">
     <w:abstractNumId w:val="0"/>
+  </w:num>
+  <w:num w:numId="5">
+    <w:abstractNumId w:val="1"/>
   </w:num>
 </w:numbering>
 </file>
@@ -9650,15 +10707,6 @@
 </file>
 
 <file path=customXml/item1.xml><?xml version="1.0" encoding="utf-8"?>
-<p:properties xmlns:p="http://schemas.microsoft.com/office/2006/metadata/properties" xmlns:xsi="http://www.w3.org/2001/XMLSchema-instance" xmlns:pc="http://schemas.microsoft.com/office/infopath/2007/PartnerControls">
-  <documentManagement>
-    <_ip_UnifiedCompliancePolicyUIAction xmlns="http://schemas.microsoft.com/sharepoint/v3" xsi:nil="true"/>
-    <_ip_UnifiedCompliancePolicyProperties xmlns="http://schemas.microsoft.com/sharepoint/v3" xsi:nil="true"/>
-  </documentManagement>
-</p:properties>
-</file>
-
-<file path=customXml/item2.xml><?xml version="1.0" encoding="utf-8"?>
 <?mso-contentType ?>
 <FormTemplates xmlns="http://schemas.microsoft.com/sharepoint/v3/contenttype/forms">
   <Display>DocumentLibraryForm</Display>
@@ -9667,7 +10715,7 @@
 </FormTemplates>
 </file>
 
-<file path=customXml/item3.xml><?xml version="1.0" encoding="utf-8"?>
+<file path=customXml/item2.xml><?xml version="1.0" encoding="utf-8"?>
 <ct:contentTypeSchema xmlns:ct="http://schemas.microsoft.com/office/2006/metadata/contentType" xmlns:ma="http://schemas.microsoft.com/office/2006/metadata/properties/metaAttributes" ct:_="" ma:_="" ma:contentTypeName="Document" ma:contentTypeID="0x0101003B5FFC643458624A896C3DCB696C1EF7" ma:contentTypeVersion="15" ma:contentTypeDescription="Create a new document." ma:contentTypeScope="" ma:versionID="6fd5b7b9ebfa942e433cd197acc3f022">
   <xsd:schema xmlns:xsd="http://www.w3.org/2001/XMLSchema" xmlns:xs="http://www.w3.org/2001/XMLSchema" xmlns:p="http://schemas.microsoft.com/office/2006/metadata/properties" xmlns:ns1="http://schemas.microsoft.com/sharepoint/v3" xmlns:ns3="7660e10e-00e6-4474-a38b-419bb33f7d23" xmlns:ns4="06ae9b06-00a1-4186-b144-f05ec0e21892" targetNamespace="http://schemas.microsoft.com/office/2006/metadata/properties" ma:root="true" ma:fieldsID="8c6dcda8acb8bf3e3bf65db51ebffaea" ns1:_="" ns3:_="" ns4:_="">
     <xsd:import namespace="http://schemas.microsoft.com/sharepoint/v3"/>
@@ -9907,25 +10955,16 @@
 </ct:contentTypeSchema>
 </file>
 
-<file path=customXml/itemProps1.xml><?xml version="1.0" encoding="utf-8"?>
-<ds:datastoreItem xmlns:ds="http://schemas.openxmlformats.org/officeDocument/2006/customXml" ds:itemID="{6FF77653-E121-4012-9050-94B3BB544580}">
-  <ds:schemaRefs>
-    <ds:schemaRef ds:uri="http://schemas.microsoft.com/office/2006/documentManagement/types"/>
-    <ds:schemaRef ds:uri="http://purl.org/dc/terms/"/>
-    <ds:schemaRef ds:uri="http://purl.org/dc/dcmitype/"/>
-    <ds:schemaRef ds:uri="http://schemas.microsoft.com/sharepoint/v3"/>
-    <ds:schemaRef ds:uri="http://purl.org/dc/elements/1.1/"/>
-    <ds:schemaRef ds:uri="http://schemas.microsoft.com/office/2006/metadata/properties"/>
-    <ds:schemaRef ds:uri="06ae9b06-00a1-4186-b144-f05ec0e21892"/>
-    <ds:schemaRef ds:uri="http://schemas.microsoft.com/office/infopath/2007/PartnerControls"/>
-    <ds:schemaRef ds:uri="http://schemas.openxmlformats.org/package/2006/metadata/core-properties"/>
-    <ds:schemaRef ds:uri="7660e10e-00e6-4474-a38b-419bb33f7d23"/>
-    <ds:schemaRef ds:uri="http://www.w3.org/XML/1998/namespace"/>
-  </ds:schemaRefs>
-</ds:datastoreItem>
+<file path=customXml/item3.xml><?xml version="1.0" encoding="utf-8"?>
+<p:properties xmlns:p="http://schemas.microsoft.com/office/2006/metadata/properties" xmlns:xsi="http://www.w3.org/2001/XMLSchema-instance" xmlns:pc="http://schemas.microsoft.com/office/infopath/2007/PartnerControls">
+  <documentManagement>
+    <_ip_UnifiedCompliancePolicyUIAction xmlns="http://schemas.microsoft.com/sharepoint/v3" xsi:nil="true"/>
+    <_ip_UnifiedCompliancePolicyProperties xmlns="http://schemas.microsoft.com/sharepoint/v3" xsi:nil="true"/>
+  </documentManagement>
+</p:properties>
 </file>
 
-<file path=customXml/itemProps2.xml><?xml version="1.0" encoding="utf-8"?>
+<file path=customXml/itemProps1.xml><?xml version="1.0" encoding="utf-8"?>
 <ds:datastoreItem xmlns:ds="http://schemas.openxmlformats.org/officeDocument/2006/customXml" ds:itemID="{2B209A24-8BF6-4B22-AA1F-23BA5BC02E2D}">
   <ds:schemaRefs>
     <ds:schemaRef ds:uri="http://schemas.microsoft.com/sharepoint/v3/contenttype/forms"/>
@@ -9933,7 +10972,7 @@
 </ds:datastoreItem>
 </file>
 
-<file path=customXml/itemProps3.xml><?xml version="1.0" encoding="utf-8"?>
+<file path=customXml/itemProps2.xml><?xml version="1.0" encoding="utf-8"?>
 <ds:datastoreItem xmlns:ds="http://schemas.openxmlformats.org/officeDocument/2006/customXml" ds:itemID="{A879474E-4E96-4667-95C4-256A20F08407}">
   <ds:schemaRefs>
     <ds:schemaRef ds:uri="http://schemas.microsoft.com/office/2006/metadata/contentType"/>
@@ -9951,4 +10990,22 @@
     <ds:schemaRef ds:uri="http://schemas.microsoft.com/internal/obd"/>
   </ds:schemaRefs>
 </ds:datastoreItem>
+</file>
+
+<file path=customXml/itemProps3.xml><?xml version="1.0" encoding="utf-8"?>
+<ds:datastoreItem xmlns:ds="http://schemas.openxmlformats.org/officeDocument/2006/customXml" ds:itemID="{6FF77653-E121-4012-9050-94B3BB544580}">
+  <ds:schemaRefs>
+    <ds:schemaRef ds:uri="7660e10e-00e6-4474-a38b-419bb33f7d23"/>
+    <ds:schemaRef ds:uri="http://purl.org/dc/terms/"/>
+    <ds:schemaRef ds:uri="http://schemas.microsoft.com/sharepoint/v3"/>
+    <ds:schemaRef ds:uri="http://schemas.microsoft.com/office/2006/documentManagement/types"/>
+    <ds:schemaRef ds:uri="06ae9b06-00a1-4186-b144-f05ec0e21892"/>
+    <ds:schemaRef ds:uri="http://schemas.microsoft.com/office/infopath/2007/PartnerControls"/>
+    <ds:schemaRef ds:uri="http://purl.org/dc/elements/1.1/"/>
+    <ds:schemaRef ds:uri="http://schemas.microsoft.com/office/2006/metadata/properties"/>
+    <ds:schemaRef ds:uri="http://schemas.openxmlformats.org/package/2006/metadata/core-properties"/>
+    <ds:schemaRef ds:uri="http://www.w3.org/XML/1998/namespace"/>
+    <ds:schemaRef ds:uri="http://purl.org/dc/dcmitype/"/>
+  </ds:schemaRefs>
+</ds:datastoreItem>
 </file>
</xml_diff>